<commit_message>
Procesrapport started - forord skrevet
</commit_message>
<xml_diff>
--- a/doc/ProcessRapport.docx
+++ b/doc/ProcessRapport.docx
@@ -2,13 +2,1935 @@
 <file path=word/document.xml><?xml version="1.0" encoding="utf-8"?>
 <w:document xmlns:wpc="http://schemas.microsoft.com/office/word/2010/wordprocessingCanvas" xmlns:cx="http://schemas.microsoft.com/office/drawing/2014/chartex" xmlns:cx1="http://schemas.microsoft.com/office/drawing/2015/9/8/chartex" xmlns:cx2="http://schemas.microsoft.com/office/drawing/2015/10/21/chartex" xmlns:cx3="http://schemas.microsoft.com/office/drawing/2016/5/9/chartex" xmlns:cx4="http://schemas.microsoft.com/office/drawing/2016/5/10/chartex" xmlns:cx5="http://schemas.microsoft.com/office/drawing/2016/5/11/chartex" xmlns:cx6="http://schemas.microsoft.com/office/drawing/2016/5/12/chartex" xmlns:cx7="http://schemas.microsoft.com/office/drawing/2016/5/13/chartex" xmlns:cx8="http://schemas.microsoft.com/office/drawing/2016/5/14/chartex" xmlns:mc="http://schemas.openxmlformats.org/markup-compatibility/2006" xmlns:aink="http://schemas.microsoft.com/office/drawing/2016/ink" xmlns:am3d="http://schemas.microsoft.com/office/drawing/2017/model3d" xmlns:o="urn:schemas-microsoft-com:office:office" xmlns:r="http://schemas.openxmlformats.org/officeDocument/2006/relationships" xmlns:m="http://schemas.openxmlformats.org/officeDocument/2006/math" xmlns:v="urn:schemas-microsoft-com:vml" xmlns:wp14="http://schemas.microsoft.com/office/word/2010/wordprocessingDrawing" xmlns:wp="http://schemas.openxmlformats.org/drawingml/2006/wordprocessingDrawing" xmlns:w10="urn:schemas-microsoft-com:office:word" xmlns:w="http://schemas.openxmlformats.org/wordprocessingml/2006/main" xmlns:w14="http://schemas.microsoft.com/office/word/2010/wordml" xmlns:w15="http://schemas.microsoft.com/office/word/2012/wordml" xmlns:w16cex="http://schemas.microsoft.com/office/word/2018/wordml/cex" xmlns:w16cid="http://schemas.microsoft.com/office/word/2016/wordml/cid" xmlns:w16="http://schemas.microsoft.com/office/word/2018/wordml" xmlns:w16se="http://schemas.microsoft.com/office/word/2015/wordml/symex" xmlns:wpg="http://schemas.microsoft.com/office/word/2010/wordprocessingGroup" xmlns:wpi="http://schemas.microsoft.com/office/word/2010/wordprocessingInk" xmlns:wne="http://schemas.microsoft.com/office/word/2006/wordml" xmlns:wps="http://schemas.microsoft.com/office/word/2010/wordprocessingShape" mc:Ignorable="w14 w15 w16se w16cid w16 w16cex wp14">
   <w:body>
+    <w:sdt>
+      <w:sdtPr>
+        <w:id w:val="162360892"/>
+        <w:docPartObj>
+          <w:docPartGallery w:val="Cover Pages"/>
+          <w:docPartUnique/>
+        </w:docPartObj>
+      </w:sdtPr>
+      <w:sdtContent>
+        <w:p>
+          <w:r>
+            <w:rPr>
+              <w:noProof/>
+            </w:rPr>
+            <mc:AlternateContent>
+              <mc:Choice Requires="wps">
+                <w:drawing>
+                  <wp:anchor distT="0" distB="0" distL="114300" distR="114300" simplePos="0" relativeHeight="251659264" behindDoc="1" locked="0" layoutInCell="1" allowOverlap="1">
+                    <wp:simplePos x="0" y="0"/>
+                    <wp:positionH relativeFrom="page">
+                      <wp:posOffset>0</wp:posOffset>
+                    </wp:positionH>
+                    <wp:positionV relativeFrom="page">
+                      <wp:posOffset>0</wp:posOffset>
+                    </wp:positionV>
+                    <wp:extent cx="7555230" cy="10688955"/>
+                    <wp:effectExtent l="0" t="0" r="1270" b="4445"/>
+                    <wp:wrapNone/>
+                    <wp:docPr id="449" name="Rektangel 2" title="Farvebaggrund"/>
+                    <wp:cNvGraphicFramePr>
+                      <a:graphicFrameLocks xmlns:a="http://schemas.openxmlformats.org/drawingml/2006/main"/>
+                    </wp:cNvGraphicFramePr>
+                    <a:graphic xmlns:a="http://schemas.openxmlformats.org/drawingml/2006/main">
+                      <a:graphicData uri="http://schemas.microsoft.com/office/word/2010/wordprocessingShape">
+                        <wps:wsp>
+                          <wps:cNvSpPr>
+                            <a:spLocks noChangeArrowheads="1"/>
+                          </wps:cNvSpPr>
+                          <wps:spPr bwMode="auto">
+                            <a:xfrm>
+                              <a:off x="0" y="0"/>
+                              <a:ext cx="7555230" cy="10688955"/>
+                            </a:xfrm>
+                            <a:prstGeom prst="rect">
+                              <a:avLst/>
+                            </a:prstGeom>
+                            <a:solidFill>
+                              <a:schemeClr val="bg2"/>
+                            </a:solidFill>
+                            <a:ln>
+                              <a:noFill/>
+                            </a:ln>
+                          </wps:spPr>
+                          <wps:bodyPr vert="horz" wrap="square" lIns="91440" tIns="45720" rIns="91440" bIns="45720" numCol="1" anchor="t" anchorCtr="0" compatLnSpc="1">
+                            <a:prstTxWarp prst="textNoShape">
+                              <a:avLst/>
+                            </a:prstTxWarp>
+                          </wps:bodyPr>
+                        </wps:wsp>
+                      </a:graphicData>
+                    </a:graphic>
+                    <wp14:sizeRelH relativeFrom="page">
+                      <wp14:pctWidth>0</wp14:pctWidth>
+                    </wp14:sizeRelH>
+                    <wp14:sizeRelV relativeFrom="page">
+                      <wp14:pctHeight>0</wp14:pctHeight>
+                    </wp14:sizeRelV>
+                  </wp:anchor>
+                </w:drawing>
+              </mc:Choice>
+              <mc:Fallback>
+                <w:pict>
+                  <v:rect w14:anchorId="7C5FE0C0" id="Rektangel 2" o:spid="_x0000_s1026" alt="Titel: Farvebaggrund" style="position:absolute;margin-left:0;margin-top:0;width:594.9pt;height:841.65pt;z-index:-251657216;visibility:visible;mso-wrap-style:square;mso-width-percent:0;mso-height-percent:0;mso-wrap-distance-left:9pt;mso-wrap-distance-top:0;mso-wrap-distance-right:9pt;mso-wrap-distance-bottom:0;mso-position-horizontal:absolute;mso-position-horizontal-relative:page;mso-position-vertical:absolute;mso-position-vertical-relative:page;mso-width-percent:0;mso-height-percent:0;mso-width-relative:page;mso-height-relative:page;v-text-anchor:top" o:gfxdata="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" fillcolor="#f1efee [3214]" stroked="f">
+                    <w10:wrap anchorx="page" anchory="page"/>
+                  </v:rect>
+                </w:pict>
+              </mc:Fallback>
+            </mc:AlternateContent>
+          </w:r>
+          <w:r>
+            <w:rPr>
+              <w:noProof/>
+            </w:rPr>
+            <mc:AlternateContent>
+              <mc:Choice Requires="wpg">
+                <w:drawing>
+                  <wp:anchor distT="0" distB="0" distL="114300" distR="114300" simplePos="0" relativeHeight="251661312" behindDoc="0" locked="0" layoutInCell="1" allowOverlap="1">
+                    <wp:simplePos x="0" y="0"/>
+                    <wp:positionH relativeFrom="page">
+                      <wp:align>right</wp:align>
+                    </wp:positionH>
+                    <wp:positionV relativeFrom="page">
+                      <wp:align>bottom</wp:align>
+                    </wp:positionV>
+                    <wp:extent cx="4672584" cy="3374136"/>
+                    <wp:effectExtent l="0" t="0" r="0" b="0"/>
+                    <wp:wrapNone/>
+                    <wp:docPr id="43" name="Gruppe 12" title="Forfatter og firmanavn med skæremærkegrafik"/>
+                    <wp:cNvGraphicFramePr/>
+                    <a:graphic xmlns:a="http://schemas.openxmlformats.org/drawingml/2006/main">
+                      <a:graphicData uri="http://schemas.microsoft.com/office/word/2010/wordprocessingGroup">
+                        <wpg:wgp>
+                          <wpg:cNvGrpSpPr/>
+                          <wpg:grpSpPr>
+                            <a:xfrm>
+                              <a:off x="0" y="0"/>
+                              <a:ext cx="4672584" cy="3374136"/>
+                              <a:chOff x="0" y="0"/>
+                              <a:chExt cx="4671822" cy="3374136"/>
+                            </a:xfrm>
+                          </wpg:grpSpPr>
+                          <wpg:grpSp>
+                            <wpg:cNvPr id="44" name="Gruppe 8" title="Skæremærkegrafik"/>
+                            <wpg:cNvGrpSpPr/>
+                            <wpg:grpSpPr>
+                              <a:xfrm>
+                                <a:off x="2038350" y="0"/>
+                                <a:ext cx="2633472" cy="3374136"/>
+                                <a:chOff x="0" y="0"/>
+                                <a:chExt cx="2628900" cy="3371850"/>
+                              </a:xfrm>
+                            </wpg:grpSpPr>
+                            <wps:wsp>
+                              <wps:cNvPr id="45" name="Kombinationstegning 4"/>
+                              <wps:cNvSpPr>
+                                <a:spLocks/>
+                              </wps:cNvSpPr>
+                              <wps:spPr bwMode="auto">
+                                <a:xfrm>
+                                  <a:off x="0" y="0"/>
+                                  <a:ext cx="2133600" cy="2867025"/>
+                                </a:xfrm>
+                                <a:custGeom>
+                                  <a:avLst/>
+                                  <a:gdLst>
+                                    <a:gd name="T0" fmla="*/ 1344 w 1344"/>
+                                    <a:gd name="T1" fmla="*/ 1806 h 1806"/>
+                                    <a:gd name="T2" fmla="*/ 0 w 1344"/>
+                                    <a:gd name="T3" fmla="*/ 1806 h 1806"/>
+                                    <a:gd name="T4" fmla="*/ 0 w 1344"/>
+                                    <a:gd name="T5" fmla="*/ 1641 h 1806"/>
+                                    <a:gd name="T6" fmla="*/ 1176 w 1344"/>
+                                    <a:gd name="T7" fmla="*/ 1641 h 1806"/>
+                                    <a:gd name="T8" fmla="*/ 1176 w 1344"/>
+                                    <a:gd name="T9" fmla="*/ 0 h 1806"/>
+                                    <a:gd name="T10" fmla="*/ 1344 w 1344"/>
+                                    <a:gd name="T11" fmla="*/ 0 h 1806"/>
+                                    <a:gd name="T12" fmla="*/ 1344 w 1344"/>
+                                    <a:gd name="T13" fmla="*/ 1806 h 1806"/>
+                                  </a:gdLst>
+                                  <a:ahLst/>
+                                  <a:cxnLst>
+                                    <a:cxn ang="0">
+                                      <a:pos x="T0" y="T1"/>
+                                    </a:cxn>
+                                    <a:cxn ang="0">
+                                      <a:pos x="T2" y="T3"/>
+                                    </a:cxn>
+                                    <a:cxn ang="0">
+                                      <a:pos x="T4" y="T5"/>
+                                    </a:cxn>
+                                    <a:cxn ang="0">
+                                      <a:pos x="T6" y="T7"/>
+                                    </a:cxn>
+                                    <a:cxn ang="0">
+                                      <a:pos x="T8" y="T9"/>
+                                    </a:cxn>
+                                    <a:cxn ang="0">
+                                      <a:pos x="T10" y="T11"/>
+                                    </a:cxn>
+                                    <a:cxn ang="0">
+                                      <a:pos x="T12" y="T13"/>
+                                    </a:cxn>
+                                  </a:cxnLst>
+                                  <a:rect l="0" t="0" r="r" b="b"/>
+                                  <a:pathLst>
+                                    <a:path w="1344" h="1806">
+                                      <a:moveTo>
+                                        <a:pt x="1344" y="1806"/>
+                                      </a:moveTo>
+                                      <a:lnTo>
+                                        <a:pt x="0" y="1806"/>
+                                      </a:lnTo>
+                                      <a:lnTo>
+                                        <a:pt x="0" y="1641"/>
+                                      </a:lnTo>
+                                      <a:lnTo>
+                                        <a:pt x="1176" y="1641"/>
+                                      </a:lnTo>
+                                      <a:lnTo>
+                                        <a:pt x="1176" y="0"/>
+                                      </a:lnTo>
+                                      <a:lnTo>
+                                        <a:pt x="1344" y="0"/>
+                                      </a:lnTo>
+                                      <a:lnTo>
+                                        <a:pt x="1344" y="1806"/>
+                                      </a:lnTo>
+                                      <a:close/>
+                                    </a:path>
+                                  </a:pathLst>
+                                </a:custGeom>
+                                <a:solidFill>
+                                  <a:schemeClr val="tx2"/>
+                                </a:solidFill>
+                                <a:ln>
+                                  <a:noFill/>
+                                </a:ln>
+                              </wps:spPr>
+                              <wps:bodyPr vert="horz" wrap="square" lIns="91440" tIns="45720" rIns="91440" bIns="45720" numCol="1" anchor="t" anchorCtr="0" compatLnSpc="1">
+                                <a:prstTxWarp prst="textNoShape">
+                                  <a:avLst/>
+                                </a:prstTxWarp>
+                              </wps:bodyPr>
+                            </wps:wsp>
+                            <wps:wsp>
+                              <wps:cNvPr id="46" name="Rektangel 7"/>
+                              <wps:cNvSpPr/>
+                              <wps:spPr>
+                                <a:xfrm>
+                                  <a:off x="9525" y="0"/>
+                                  <a:ext cx="2619375" cy="3371850"/>
+                                </a:xfrm>
+                                <a:prstGeom prst="rect">
+                                  <a:avLst/>
+                                </a:prstGeom>
+                                <a:noFill/>
+                                <a:ln>
+                                  <a:noFill/>
+                                </a:ln>
+                              </wps:spPr>
+                              <wps:style>
+                                <a:lnRef idx="2">
+                                  <a:schemeClr val="accent1">
+                                    <a:shade val="50000"/>
+                                  </a:schemeClr>
+                                </a:lnRef>
+                                <a:fillRef idx="1">
+                                  <a:schemeClr val="accent1"/>
+                                </a:fillRef>
+                                <a:effectRef idx="0">
+                                  <a:schemeClr val="accent1"/>
+                                </a:effectRef>
+                                <a:fontRef idx="minor">
+                                  <a:schemeClr val="lt1"/>
+                                </a:fontRef>
+                              </wps:style>
+                              <wps:bodyPr rot="0" spcFirstLastPara="0" vertOverflow="overflow" horzOverflow="overflow" vert="horz" wrap="square" lIns="91440" tIns="45720" rIns="91440" bIns="45720" numCol="1" spcCol="0" rtlCol="0" fromWordArt="0" anchor="ctr" anchorCtr="0" forceAA="0" compatLnSpc="1">
+                                <a:prstTxWarp prst="textNoShape">
+                                  <a:avLst/>
+                                </a:prstTxWarp>
+                                <a:noAutofit/>
+                              </wps:bodyPr>
+                            </wps:wsp>
+                          </wpg:grpSp>
+                          <wps:wsp>
+                            <wps:cNvPr id="47" name="Tekstfelt 10" title="Titel og undertitel"/>
+                            <wps:cNvSpPr txBox="1"/>
+                            <wps:spPr>
+                              <a:xfrm>
+                                <a:off x="0" y="1104900"/>
+                                <a:ext cx="3904218" cy="1504950"/>
+                              </a:xfrm>
+                              <a:prstGeom prst="rect">
+                                <a:avLst/>
+                              </a:prstGeom>
+                              <a:noFill/>
+                              <a:ln w="6350">
+                                <a:noFill/>
+                              </a:ln>
+                            </wps:spPr>
+                            <wps:txbx>
+                              <w:txbxContent>
+                                <w:sdt>
+                                  <w:sdtPr>
+                                    <w:rPr>
+                                      <w:color w:val="4B3A2E" w:themeColor="text2"/>
+                                      <w:spacing w:val="10"/>
+                                      <w:sz w:val="36"/>
+                                      <w:szCs w:val="36"/>
+                                    </w:rPr>
+                                    <w:alias w:val="Forfatter"/>
+                                    <w:tag w:val=""/>
+                                    <w:id w:val="1348599287"/>
+                                    <w:dataBinding w:prefixMappings="xmlns:ns0='http://purl.org/dc/elements/1.1/' xmlns:ns1='http://schemas.openxmlformats.org/package/2006/metadata/core-properties' " w:xpath="/ns1:coreProperties[1]/ns0:creator[1]" w:storeItemID="{6C3C8BC8-F283-45AE-878A-BAB7291924A1}"/>
+                                    <w15:appearance w15:val="hidden"/>
+                                    <w:text/>
+                                  </w:sdtPr>
+                                  <w:sdtContent>
+                                    <w:p>
+                                      <w:pPr>
+                                        <w:pStyle w:val="Ingenafstand"/>
+                                        <w:spacing w:after="240"/>
+                                        <w:jc w:val="right"/>
+                                        <w:rPr>
+                                          <w:color w:val="4B3A2E" w:themeColor="text2"/>
+                                          <w:spacing w:val="10"/>
+                                          <w:sz w:val="36"/>
+                                          <w:szCs w:val="36"/>
+                                        </w:rPr>
+                                      </w:pPr>
+                                      <w:r>
+                                        <w:rPr>
+                                          <w:color w:val="4B3A2E" w:themeColor="text2"/>
+                                          <w:spacing w:val="10"/>
+                                          <w:sz w:val="36"/>
+                                          <w:szCs w:val="36"/>
+                                        </w:rPr>
+                                        <w:t xml:space="preserve">Daniel </w:t>
+                                      </w:r>
+                                      <w:proofErr w:type="spellStart"/>
+                                      <w:r>
+                                        <w:rPr>
+                                          <w:color w:val="4B3A2E" w:themeColor="text2"/>
+                                          <w:spacing w:val="10"/>
+                                          <w:sz w:val="36"/>
+                                          <w:szCs w:val="36"/>
+                                        </w:rPr>
+                                        <w:t>Skriver</w:t>
+                                      </w:r>
+                                      <w:proofErr w:type="spellEnd"/>
+                                      <w:r>
+                                        <w:rPr>
+                                          <w:color w:val="4B3A2E" w:themeColor="text2"/>
+                                          <w:spacing w:val="10"/>
+                                          <w:sz w:val="36"/>
+                                          <w:szCs w:val="36"/>
+                                        </w:rPr>
+                                        <w:t xml:space="preserve"> Hansen</w:t>
+                                      </w:r>
+                                    </w:p>
+                                  </w:sdtContent>
+                                </w:sdt>
+                                <w:p>
+                                  <w:pPr>
+                                    <w:pStyle w:val="Ingenafstand"/>
+                                    <w:jc w:val="right"/>
+                                    <w:rPr>
+                                      <w:color w:val="4B3A2E" w:themeColor="text2"/>
+                                      <w:spacing w:val="10"/>
+                                      <w:sz w:val="28"/>
+                                      <w:szCs w:val="28"/>
+                                    </w:rPr>
+                                  </w:pPr>
+                                  <w:sdt>
+                                    <w:sdtPr>
+                                      <w:rPr>
+                                        <w:color w:val="4B3A2E" w:themeColor="text2"/>
+                                        <w:spacing w:val="10"/>
+                                        <w:sz w:val="28"/>
+                                        <w:szCs w:val="28"/>
+                                      </w:rPr>
+                                      <w:alias w:val="Firma"/>
+                                      <w:tag w:val=""/>
+                                      <w:id w:val="1712304738"/>
+                                      <w:dataBinding w:prefixMappings="xmlns:ns0='http://schemas.openxmlformats.org/officeDocument/2006/extended-properties' " w:xpath="/ns0:Properties[1]/ns0:Company[1]" w:storeItemID="{6668398D-A668-4E3E-A5EB-62B293D839F1}"/>
+                                      <w15:appearance w15:val="hidden"/>
+                                      <w:text/>
+                                    </w:sdtPr>
+                                    <w:sdtContent>
+                                      <w:r>
+                                        <w:rPr>
+                                          <w:color w:val="4B3A2E" w:themeColor="text2"/>
+                                          <w:spacing w:val="10"/>
+                                          <w:sz w:val="28"/>
+                                          <w:szCs w:val="28"/>
+                                        </w:rPr>
+                                        <w:t>H6PD100120</w:t>
+                                      </w:r>
+                                    </w:sdtContent>
+                                  </w:sdt>
+                                </w:p>
+                              </w:txbxContent>
+                            </wps:txbx>
+                            <wps:bodyPr rot="0" spcFirstLastPara="0" vertOverflow="overflow" horzOverflow="overflow" vert="horz" wrap="square" lIns="0" tIns="0" rIns="457200" bIns="457200" numCol="1" spcCol="0" rtlCol="0" fromWordArt="0" anchor="b" anchorCtr="0" forceAA="0" compatLnSpc="1">
+                              <a:prstTxWarp prst="textNoShape">
+                                <a:avLst/>
+                              </a:prstTxWarp>
+                              <a:noAutofit/>
+                            </wps:bodyPr>
+                          </wps:wsp>
+                        </wpg:wgp>
+                      </a:graphicData>
+                    </a:graphic>
+                    <wp14:sizeRelH relativeFrom="margin">
+                      <wp14:pctWidth>0</wp14:pctWidth>
+                    </wp14:sizeRelH>
+                    <wp14:sizeRelV relativeFrom="margin">
+                      <wp14:pctHeight>0</wp14:pctHeight>
+                    </wp14:sizeRelV>
+                  </wp:anchor>
+                </w:drawing>
+              </mc:Choice>
+              <mc:Fallback>
+                <w:pict>
+                  <v:group id="Gruppe 12" o:spid="_x0000_s1026" alt="Titel: Forfatter og firmanavn med skæremærkegrafik" style="position:absolute;margin-left:316.7pt;margin-top:0;width:367.9pt;height:265.7pt;z-index:251661312;mso-position-horizontal:right;mso-position-horizontal-relative:page;mso-position-vertical:bottom;mso-position-vertical-relative:page;mso-width-relative:margin;mso-height-relative:margin" coordsize="46718,33741" o:gfxdata="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">
+                    <v:group id="Gruppe 8" o:spid="_x0000_s1027" style="position:absolute;left:20383;width:26335;height:33741" coordsize="26289,33718" o:gfxdata="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">
+                      <v:shape id="Kombinationstegning 4" o:spid="_x0000_s1028" style="position:absolute;width:21336;height:28670;visibility:visible;mso-wrap-style:square;v-text-anchor:top" coordsize="1344,1806" o:gfxdata="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" path="m1344,1806l,1806,,1641r1176,l1176,r168,l1344,1806xe" fillcolor="#4b3a2e [3215]" stroked="f">
+                        <v:path arrowok="t" o:connecttype="custom" o:connectlocs="2133600,2867025;0,2867025;0,2605088;1866900,2605088;1866900,0;2133600,0;2133600,2867025" o:connectangles="0,0,0,0,0,0,0"/>
+                      </v:shape>
+                      <v:rect id="Rektangel 7" o:spid="_x0000_s1029" style="position:absolute;left:95;width:26194;height:33718;visibility:visible;mso-wrap-style:square;v-text-anchor:middle" o:gfxdata="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" filled="f" stroked="f" strokeweight="1pt"/>
+                    </v:group>
+                    <v:shapetype id="_x0000_t202" coordsize="21600,21600" o:spt="202" path="m,l,21600r21600,l21600,xe">
+                      <v:stroke joinstyle="miter"/>
+                      <v:path gradientshapeok="t" o:connecttype="rect"/>
+                    </v:shapetype>
+                    <v:shape id="Tekstfelt 10" o:spid="_x0000_s1030" type="#_x0000_t202" style="position:absolute;top:11049;width:39042;height:15049;visibility:visible;mso-wrap-style:square;v-text-anchor:bottom" o:gfxdata="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" filled="f" stroked="f" strokeweight=".5pt">
+                      <v:textbox inset="0,0,36pt,36pt">
+                        <w:txbxContent>
+                          <w:sdt>
+                            <w:sdtPr>
+                              <w:rPr>
+                                <w:color w:val="4B3A2E" w:themeColor="text2"/>
+                                <w:spacing w:val="10"/>
+                                <w:sz w:val="36"/>
+                                <w:szCs w:val="36"/>
+                              </w:rPr>
+                              <w:alias w:val="Forfatter"/>
+                              <w:tag w:val=""/>
+                              <w:id w:val="1348599287"/>
+                              <w:dataBinding w:prefixMappings="xmlns:ns0='http://purl.org/dc/elements/1.1/' xmlns:ns1='http://schemas.openxmlformats.org/package/2006/metadata/core-properties' " w:xpath="/ns1:coreProperties[1]/ns0:creator[1]" w:storeItemID="{6C3C8BC8-F283-45AE-878A-BAB7291924A1}"/>
+                              <w15:appearance w15:val="hidden"/>
+                              <w:text/>
+                            </w:sdtPr>
+                            <w:sdtContent>
+                              <w:p>
+                                <w:pPr>
+                                  <w:pStyle w:val="Ingenafstand"/>
+                                  <w:spacing w:after="240"/>
+                                  <w:jc w:val="right"/>
+                                  <w:rPr>
+                                    <w:color w:val="4B3A2E" w:themeColor="text2"/>
+                                    <w:spacing w:val="10"/>
+                                    <w:sz w:val="36"/>
+                                    <w:szCs w:val="36"/>
+                                  </w:rPr>
+                                </w:pPr>
+                                <w:r>
+                                  <w:rPr>
+                                    <w:color w:val="4B3A2E" w:themeColor="text2"/>
+                                    <w:spacing w:val="10"/>
+                                    <w:sz w:val="36"/>
+                                    <w:szCs w:val="36"/>
+                                  </w:rPr>
+                                  <w:t xml:space="preserve">Daniel </w:t>
+                                </w:r>
+                                <w:proofErr w:type="spellStart"/>
+                                <w:r>
+                                  <w:rPr>
+                                    <w:color w:val="4B3A2E" w:themeColor="text2"/>
+                                    <w:spacing w:val="10"/>
+                                    <w:sz w:val="36"/>
+                                    <w:szCs w:val="36"/>
+                                  </w:rPr>
+                                  <w:t>Skriver</w:t>
+                                </w:r>
+                                <w:proofErr w:type="spellEnd"/>
+                                <w:r>
+                                  <w:rPr>
+                                    <w:color w:val="4B3A2E" w:themeColor="text2"/>
+                                    <w:spacing w:val="10"/>
+                                    <w:sz w:val="36"/>
+                                    <w:szCs w:val="36"/>
+                                  </w:rPr>
+                                  <w:t xml:space="preserve"> Hansen</w:t>
+                                </w:r>
+                              </w:p>
+                            </w:sdtContent>
+                          </w:sdt>
+                          <w:p>
+                            <w:pPr>
+                              <w:pStyle w:val="Ingenafstand"/>
+                              <w:jc w:val="right"/>
+                              <w:rPr>
+                                <w:color w:val="4B3A2E" w:themeColor="text2"/>
+                                <w:spacing w:val="10"/>
+                                <w:sz w:val="28"/>
+                                <w:szCs w:val="28"/>
+                              </w:rPr>
+                            </w:pPr>
+                            <w:sdt>
+                              <w:sdtPr>
+                                <w:rPr>
+                                  <w:color w:val="4B3A2E" w:themeColor="text2"/>
+                                  <w:spacing w:val="10"/>
+                                  <w:sz w:val="28"/>
+                                  <w:szCs w:val="28"/>
+                                </w:rPr>
+                                <w:alias w:val="Firma"/>
+                                <w:tag w:val=""/>
+                                <w:id w:val="1712304738"/>
+                                <w:dataBinding w:prefixMappings="xmlns:ns0='http://schemas.openxmlformats.org/officeDocument/2006/extended-properties' " w:xpath="/ns0:Properties[1]/ns0:Company[1]" w:storeItemID="{6668398D-A668-4E3E-A5EB-62B293D839F1}"/>
+                                <w15:appearance w15:val="hidden"/>
+                                <w:text/>
+                              </w:sdtPr>
+                              <w:sdtContent>
+                                <w:r>
+                                  <w:rPr>
+                                    <w:color w:val="4B3A2E" w:themeColor="text2"/>
+                                    <w:spacing w:val="10"/>
+                                    <w:sz w:val="28"/>
+                                    <w:szCs w:val="28"/>
+                                  </w:rPr>
+                                  <w:t>H6PD100120</w:t>
+                                </w:r>
+                              </w:sdtContent>
+                            </w:sdt>
+                          </w:p>
+                        </w:txbxContent>
+                      </v:textbox>
+                    </v:shape>
+                    <w10:wrap anchorx="page" anchory="page"/>
+                  </v:group>
+                </w:pict>
+              </mc:Fallback>
+            </mc:AlternateContent>
+          </w:r>
+          <w:r>
+            <w:rPr>
+              <w:noProof/>
+            </w:rPr>
+            <mc:AlternateContent>
+              <mc:Choice Requires="wpg">
+                <w:drawing>
+                  <wp:anchor distT="0" distB="0" distL="114300" distR="114300" simplePos="0" relativeHeight="251660288" behindDoc="0" locked="0" layoutInCell="1" allowOverlap="1">
+                    <wp:simplePos x="0" y="0"/>
+                    <wp:positionH relativeFrom="page">
+                      <wp:align>left</wp:align>
+                    </wp:positionH>
+                    <wp:positionV relativeFrom="page">
+                      <wp:align>top</wp:align>
+                    </wp:positionV>
+                    <wp:extent cx="6382512" cy="3401568"/>
+                    <wp:effectExtent l="0" t="0" r="0" b="8890"/>
+                    <wp:wrapNone/>
+                    <wp:docPr id="50" name="Gruppe 11" title="Titel og undertitel med skæremærkegrafik"/>
+                    <wp:cNvGraphicFramePr/>
+                    <a:graphic xmlns:a="http://schemas.openxmlformats.org/drawingml/2006/main">
+                      <a:graphicData uri="http://schemas.microsoft.com/office/word/2010/wordprocessingGroup">
+                        <wpg:wgp>
+                          <wpg:cNvGrpSpPr/>
+                          <wpg:grpSpPr>
+                            <a:xfrm>
+                              <a:off x="0" y="0"/>
+                              <a:ext cx="6382512" cy="3401568"/>
+                              <a:chOff x="0" y="0"/>
+                              <a:chExt cx="6381750" cy="3401568"/>
+                            </a:xfrm>
+                          </wpg:grpSpPr>
+                          <wpg:grpSp>
+                            <wpg:cNvPr id="51" name="Gruppe 6" title="Skæremærkegrafik"/>
+                            <wpg:cNvGrpSpPr/>
+                            <wpg:grpSpPr>
+                              <a:xfrm>
+                                <a:off x="0" y="0"/>
+                                <a:ext cx="2642616" cy="3401568"/>
+                                <a:chOff x="0" y="0"/>
+                                <a:chExt cx="2642616" cy="3401568"/>
+                              </a:xfrm>
+                            </wpg:grpSpPr>
+                            <wps:wsp>
+                              <wps:cNvPr id="52" name="Kombinationstegning 3"/>
+                              <wps:cNvSpPr>
+                                <a:spLocks/>
+                              </wps:cNvSpPr>
+                              <wps:spPr bwMode="auto">
+                                <a:xfrm>
+                                  <a:off x="504825" y="504825"/>
+                                  <a:ext cx="2133600" cy="2867025"/>
+                                </a:xfrm>
+                                <a:custGeom>
+                                  <a:avLst/>
+                                  <a:gdLst>
+                                    <a:gd name="T0" fmla="*/ 168 w 1344"/>
+                                    <a:gd name="T1" fmla="*/ 1806 h 1806"/>
+                                    <a:gd name="T2" fmla="*/ 0 w 1344"/>
+                                    <a:gd name="T3" fmla="*/ 1806 h 1806"/>
+                                    <a:gd name="T4" fmla="*/ 0 w 1344"/>
+                                    <a:gd name="T5" fmla="*/ 0 h 1806"/>
+                                    <a:gd name="T6" fmla="*/ 1344 w 1344"/>
+                                    <a:gd name="T7" fmla="*/ 0 h 1806"/>
+                                    <a:gd name="T8" fmla="*/ 1344 w 1344"/>
+                                    <a:gd name="T9" fmla="*/ 165 h 1806"/>
+                                    <a:gd name="T10" fmla="*/ 168 w 1344"/>
+                                    <a:gd name="T11" fmla="*/ 165 h 1806"/>
+                                    <a:gd name="T12" fmla="*/ 168 w 1344"/>
+                                    <a:gd name="T13" fmla="*/ 1806 h 1806"/>
+                                  </a:gdLst>
+                                  <a:ahLst/>
+                                  <a:cxnLst>
+                                    <a:cxn ang="0">
+                                      <a:pos x="T0" y="T1"/>
+                                    </a:cxn>
+                                    <a:cxn ang="0">
+                                      <a:pos x="T2" y="T3"/>
+                                    </a:cxn>
+                                    <a:cxn ang="0">
+                                      <a:pos x="T4" y="T5"/>
+                                    </a:cxn>
+                                    <a:cxn ang="0">
+                                      <a:pos x="T6" y="T7"/>
+                                    </a:cxn>
+                                    <a:cxn ang="0">
+                                      <a:pos x="T8" y="T9"/>
+                                    </a:cxn>
+                                    <a:cxn ang="0">
+                                      <a:pos x="T10" y="T11"/>
+                                    </a:cxn>
+                                    <a:cxn ang="0">
+                                      <a:pos x="T12" y="T13"/>
+                                    </a:cxn>
+                                  </a:cxnLst>
+                                  <a:rect l="0" t="0" r="r" b="b"/>
+                                  <a:pathLst>
+                                    <a:path w="1344" h="1806">
+                                      <a:moveTo>
+                                        <a:pt x="168" y="1806"/>
+                                      </a:moveTo>
+                                      <a:lnTo>
+                                        <a:pt x="0" y="1806"/>
+                                      </a:lnTo>
+                                      <a:lnTo>
+                                        <a:pt x="0" y="0"/>
+                                      </a:lnTo>
+                                      <a:lnTo>
+                                        <a:pt x="1344" y="0"/>
+                                      </a:lnTo>
+                                      <a:lnTo>
+                                        <a:pt x="1344" y="165"/>
+                                      </a:lnTo>
+                                      <a:lnTo>
+                                        <a:pt x="168" y="165"/>
+                                      </a:lnTo>
+                                      <a:lnTo>
+                                        <a:pt x="168" y="1806"/>
+                                      </a:lnTo>
+                                      <a:close/>
+                                    </a:path>
+                                  </a:pathLst>
+                                </a:custGeom>
+                                <a:solidFill>
+                                  <a:schemeClr val="tx2"/>
+                                </a:solidFill>
+                                <a:ln>
+                                  <a:noFill/>
+                                </a:ln>
+                              </wps:spPr>
+                              <wps:bodyPr vert="horz" wrap="square" lIns="91440" tIns="45720" rIns="91440" bIns="45720" numCol="1" anchor="t" anchorCtr="0" compatLnSpc="1">
+                                <a:prstTxWarp prst="textNoShape">
+                                  <a:avLst/>
+                                </a:prstTxWarp>
+                              </wps:bodyPr>
+                            </wps:wsp>
+                            <wps:wsp>
+                              <wps:cNvPr id="53" name="Rektangel 5"/>
+                              <wps:cNvSpPr/>
+                              <wps:spPr>
+                                <a:xfrm>
+                                  <a:off x="0" y="0"/>
+                                  <a:ext cx="2642616" cy="3401568"/>
+                                </a:xfrm>
+                                <a:prstGeom prst="rect">
+                                  <a:avLst/>
+                                </a:prstGeom>
+                                <a:noFill/>
+                                <a:ln>
+                                  <a:noFill/>
+                                </a:ln>
+                              </wps:spPr>
+                              <wps:style>
+                                <a:lnRef idx="2">
+                                  <a:schemeClr val="accent1">
+                                    <a:shade val="50000"/>
+                                  </a:schemeClr>
+                                </a:lnRef>
+                                <a:fillRef idx="1">
+                                  <a:schemeClr val="accent1"/>
+                                </a:fillRef>
+                                <a:effectRef idx="0">
+                                  <a:schemeClr val="accent1"/>
+                                </a:effectRef>
+                                <a:fontRef idx="minor">
+                                  <a:schemeClr val="lt1"/>
+                                </a:fontRef>
+                              </wps:style>
+                              <wps:bodyPr rot="0" spcFirstLastPara="0" vertOverflow="overflow" horzOverflow="overflow" vert="horz" wrap="square" lIns="91440" tIns="45720" rIns="91440" bIns="45720" numCol="1" spcCol="0" rtlCol="0" fromWordArt="0" anchor="ctr" anchorCtr="0" forceAA="0" compatLnSpc="1">
+                                <a:prstTxWarp prst="textNoShape">
+                                  <a:avLst/>
+                                </a:prstTxWarp>
+                                <a:noAutofit/>
+                              </wps:bodyPr>
+                            </wps:wsp>
+                          </wpg:grpSp>
+                          <wps:wsp>
+                            <wps:cNvPr id="448" name="Tekstfelt 9" title="Titel og undertitel"/>
+                            <wps:cNvSpPr txBox="1"/>
+                            <wps:spPr>
+                              <a:xfrm>
+                                <a:off x="771525" y="762000"/>
+                                <a:ext cx="5610225" cy="2591435"/>
+                              </a:xfrm>
+                              <a:prstGeom prst="rect">
+                                <a:avLst/>
+                              </a:prstGeom>
+                              <a:noFill/>
+                              <a:ln w="6350">
+                                <a:noFill/>
+                              </a:ln>
+                            </wps:spPr>
+                            <wps:txbx>
+                              <w:txbxContent>
+                                <w:sdt>
+                                  <w:sdtPr>
+                                    <w:rPr>
+                                      <w:rFonts w:asciiTheme="majorHAnsi" w:hAnsiTheme="majorHAnsi"/>
+                                      <w:color w:val="4B3A2E" w:themeColor="text2"/>
+                                      <w:spacing w:val="10"/>
+                                      <w:sz w:val="36"/>
+                                      <w:szCs w:val="36"/>
+                                    </w:rPr>
+                                    <w:alias w:val="Undertitel"/>
+                                    <w:tag w:val=""/>
+                                    <w:id w:val="-925647391"/>
+                                    <w:showingPlcHdr/>
+                                    <w:dataBinding w:prefixMappings="xmlns:ns0='http://purl.org/dc/elements/1.1/' xmlns:ns1='http://schemas.openxmlformats.org/package/2006/metadata/core-properties' " w:xpath="/ns1:coreProperties[1]/ns0:subject[1]" w:storeItemID="{6C3C8BC8-F283-45AE-878A-BAB7291924A1}"/>
+                                    <w15:appearance w15:val="hidden"/>
+                                    <w:text/>
+                                  </w:sdtPr>
+                                  <w:sdtContent>
+                                    <w:p>
+                                      <w:pPr>
+                                        <w:pStyle w:val="Ingenafstand"/>
+                                        <w:spacing w:after="240" w:line="216" w:lineRule="auto"/>
+                                        <w:rPr>
+                                          <w:rFonts w:asciiTheme="majorHAnsi" w:hAnsiTheme="majorHAnsi"/>
+                                          <w:color w:val="4B3A2E" w:themeColor="text2"/>
+                                          <w:spacing w:val="10"/>
+                                          <w:sz w:val="36"/>
+                                          <w:szCs w:val="36"/>
+                                        </w:rPr>
+                                      </w:pPr>
+                                      <w:r>
+                                        <w:rPr>
+                                          <w:rFonts w:asciiTheme="majorHAnsi" w:hAnsiTheme="majorHAnsi"/>
+                                          <w:color w:val="4B3A2E" w:themeColor="text2"/>
+                                          <w:spacing w:val="10"/>
+                                          <w:sz w:val="36"/>
+                                          <w:szCs w:val="36"/>
+                                        </w:rPr>
+                                        <w:t xml:space="preserve">     </w:t>
+                                      </w:r>
+                                    </w:p>
+                                  </w:sdtContent>
+                                </w:sdt>
+                                <w:sdt>
+                                  <w:sdtPr>
+                                    <w:rPr>
+                                      <w:rFonts w:asciiTheme="majorHAnsi" w:hAnsiTheme="majorHAnsi"/>
+                                      <w:caps/>
+                                      <w:color w:val="4B3A2E" w:themeColor="text2"/>
+                                      <w:sz w:val="96"/>
+                                      <w:szCs w:val="96"/>
+                                    </w:rPr>
+                                    <w:alias w:val="Titel"/>
+                                    <w:tag w:val=""/>
+                                    <w:id w:val="-917322602"/>
+                                    <w:dataBinding w:prefixMappings="xmlns:ns0='http://purl.org/dc/elements/1.1/' xmlns:ns1='http://schemas.openxmlformats.org/package/2006/metadata/core-properties' " w:xpath="/ns1:coreProperties[1]/ns0:title[1]" w:storeItemID="{6C3C8BC8-F283-45AE-878A-BAB7291924A1}"/>
+                                    <w15:appearance w15:val="hidden"/>
+                                    <w:text/>
+                                  </w:sdtPr>
+                                  <w:sdtContent>
+                                    <w:p>
+                                      <w:pPr>
+                                        <w:pStyle w:val="Ingenafstand"/>
+                                        <w:spacing w:line="216" w:lineRule="auto"/>
+                                        <w:rPr>
+                                          <w:rFonts w:asciiTheme="majorHAnsi" w:hAnsiTheme="majorHAnsi"/>
+                                          <w:caps/>
+                                          <w:color w:val="4B3A2E" w:themeColor="text2"/>
+                                          <w:sz w:val="96"/>
+                                          <w:szCs w:val="96"/>
+                                        </w:rPr>
+                                      </w:pPr>
+                                      <w:r>
+                                        <w:rPr>
+                                          <w:rFonts w:asciiTheme="majorHAnsi" w:hAnsiTheme="majorHAnsi"/>
+                                          <w:caps/>
+                                          <w:color w:val="4B3A2E" w:themeColor="text2"/>
+                                          <w:sz w:val="96"/>
+                                          <w:szCs w:val="96"/>
+                                        </w:rPr>
+                                        <w:t>Procesrapport</w:t>
+                                      </w:r>
+                                    </w:p>
+                                  </w:sdtContent>
+                                </w:sdt>
+                              </w:txbxContent>
+                            </wps:txbx>
+                            <wps:bodyPr rot="0" spcFirstLastPara="0" vertOverflow="overflow" horzOverflow="overflow" vert="horz" wrap="square" lIns="457200" tIns="457200" rIns="0" bIns="0" numCol="1" spcCol="0" rtlCol="0" fromWordArt="0" anchor="b" anchorCtr="0" forceAA="0" compatLnSpc="1">
+                              <a:prstTxWarp prst="textNoShape">
+                                <a:avLst/>
+                              </a:prstTxWarp>
+                              <a:noAutofit/>
+                            </wps:bodyPr>
+                          </wps:wsp>
+                        </wpg:wgp>
+                      </a:graphicData>
+                    </a:graphic>
+                    <wp14:sizeRelH relativeFrom="margin">
+                      <wp14:pctWidth>0</wp14:pctWidth>
+                    </wp14:sizeRelH>
+                    <wp14:sizeRelV relativeFrom="margin">
+                      <wp14:pctHeight>0</wp14:pctHeight>
+                    </wp14:sizeRelV>
+                  </wp:anchor>
+                </w:drawing>
+              </mc:Choice>
+              <mc:Fallback>
+                <w:pict>
+                  <v:group id="Gruppe 11" o:spid="_x0000_s1031" alt="Titel: Titel og undertitel med skæremærkegrafik" style="position:absolute;margin-left:0;margin-top:0;width:502.55pt;height:267.85pt;z-index:251660288;mso-position-horizontal:left;mso-position-horizontal-relative:page;mso-position-vertical:top;mso-position-vertical-relative:page;mso-width-relative:margin;mso-height-relative:margin" coordsize="63817,34015" o:gfxdata="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">
+                    <v:group id="Gruppe 6" o:spid="_x0000_s1032" style="position:absolute;width:26426;height:34015" coordsize="26426,34015" o:gfxdata="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">
+                      <v:shape id="Kombinationstegning 3" o:spid="_x0000_s1033" style="position:absolute;left:5048;top:5048;width:21336;height:28670;visibility:visible;mso-wrap-style:square;v-text-anchor:top" coordsize="1344,1806" o:gfxdata="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" path="m168,1806l,1806,,,1344,r,165l168,165r,1641xe" fillcolor="#4b3a2e [3215]" stroked="f">
+                        <v:path arrowok="t" o:connecttype="custom" o:connectlocs="266700,2867025;0,2867025;0,0;2133600,0;2133600,261938;266700,261938;266700,2867025" o:connectangles="0,0,0,0,0,0,0"/>
+                      </v:shape>
+                      <v:rect id="Rektangel 5" o:spid="_x0000_s1034" style="position:absolute;width:26426;height:34015;visibility:visible;mso-wrap-style:square;v-text-anchor:middle" o:gfxdata="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" filled="f" stroked="f" strokeweight="1pt"/>
+                    </v:group>
+                    <v:shape id="Tekstfelt 9" o:spid="_x0000_s1035" type="#_x0000_t202" style="position:absolute;left:7715;top:7620;width:56102;height:25914;visibility:visible;mso-wrap-style:square;v-text-anchor:bottom" o:gfxdata="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" filled="f" stroked="f" strokeweight=".5pt">
+                      <v:textbox inset="36pt,36pt,0,0">
+                        <w:txbxContent>
+                          <w:sdt>
+                            <w:sdtPr>
+                              <w:rPr>
+                                <w:rFonts w:asciiTheme="majorHAnsi" w:hAnsiTheme="majorHAnsi"/>
+                                <w:color w:val="4B3A2E" w:themeColor="text2"/>
+                                <w:spacing w:val="10"/>
+                                <w:sz w:val="36"/>
+                                <w:szCs w:val="36"/>
+                              </w:rPr>
+                              <w:alias w:val="Undertitel"/>
+                              <w:tag w:val=""/>
+                              <w:id w:val="-925647391"/>
+                              <w:showingPlcHdr/>
+                              <w:dataBinding w:prefixMappings="xmlns:ns0='http://purl.org/dc/elements/1.1/' xmlns:ns1='http://schemas.openxmlformats.org/package/2006/metadata/core-properties' " w:xpath="/ns1:coreProperties[1]/ns0:subject[1]" w:storeItemID="{6C3C8BC8-F283-45AE-878A-BAB7291924A1}"/>
+                              <w15:appearance w15:val="hidden"/>
+                              <w:text/>
+                            </w:sdtPr>
+                            <w:sdtContent>
+                              <w:p>
+                                <w:pPr>
+                                  <w:pStyle w:val="Ingenafstand"/>
+                                  <w:spacing w:after="240" w:line="216" w:lineRule="auto"/>
+                                  <w:rPr>
+                                    <w:rFonts w:asciiTheme="majorHAnsi" w:hAnsiTheme="majorHAnsi"/>
+                                    <w:color w:val="4B3A2E" w:themeColor="text2"/>
+                                    <w:spacing w:val="10"/>
+                                    <w:sz w:val="36"/>
+                                    <w:szCs w:val="36"/>
+                                  </w:rPr>
+                                </w:pPr>
+                                <w:r>
+                                  <w:rPr>
+                                    <w:rFonts w:asciiTheme="majorHAnsi" w:hAnsiTheme="majorHAnsi"/>
+                                    <w:color w:val="4B3A2E" w:themeColor="text2"/>
+                                    <w:spacing w:val="10"/>
+                                    <w:sz w:val="36"/>
+                                    <w:szCs w:val="36"/>
+                                  </w:rPr>
+                                  <w:t xml:space="preserve">     </w:t>
+                                </w:r>
+                              </w:p>
+                            </w:sdtContent>
+                          </w:sdt>
+                          <w:sdt>
+                            <w:sdtPr>
+                              <w:rPr>
+                                <w:rFonts w:asciiTheme="majorHAnsi" w:hAnsiTheme="majorHAnsi"/>
+                                <w:caps/>
+                                <w:color w:val="4B3A2E" w:themeColor="text2"/>
+                                <w:sz w:val="96"/>
+                                <w:szCs w:val="96"/>
+                              </w:rPr>
+                              <w:alias w:val="Titel"/>
+                              <w:tag w:val=""/>
+                              <w:id w:val="-917322602"/>
+                              <w:dataBinding w:prefixMappings="xmlns:ns0='http://purl.org/dc/elements/1.1/' xmlns:ns1='http://schemas.openxmlformats.org/package/2006/metadata/core-properties' " w:xpath="/ns1:coreProperties[1]/ns0:title[1]" w:storeItemID="{6C3C8BC8-F283-45AE-878A-BAB7291924A1}"/>
+                              <w15:appearance w15:val="hidden"/>
+                              <w:text/>
+                            </w:sdtPr>
+                            <w:sdtContent>
+                              <w:p>
+                                <w:pPr>
+                                  <w:pStyle w:val="Ingenafstand"/>
+                                  <w:spacing w:line="216" w:lineRule="auto"/>
+                                  <w:rPr>
+                                    <w:rFonts w:asciiTheme="majorHAnsi" w:hAnsiTheme="majorHAnsi"/>
+                                    <w:caps/>
+                                    <w:color w:val="4B3A2E" w:themeColor="text2"/>
+                                    <w:sz w:val="96"/>
+                                    <w:szCs w:val="96"/>
+                                  </w:rPr>
+                                </w:pPr>
+                                <w:r>
+                                  <w:rPr>
+                                    <w:rFonts w:asciiTheme="majorHAnsi" w:hAnsiTheme="majorHAnsi"/>
+                                    <w:caps/>
+                                    <w:color w:val="4B3A2E" w:themeColor="text2"/>
+                                    <w:sz w:val="96"/>
+                                    <w:szCs w:val="96"/>
+                                  </w:rPr>
+                                  <w:t>Procesrapport</w:t>
+                                </w:r>
+                              </w:p>
+                            </w:sdtContent>
+                          </w:sdt>
+                        </w:txbxContent>
+                      </v:textbox>
+                    </v:shape>
+                    <w10:wrap anchorx="page" anchory="page"/>
+                  </v:group>
+                </w:pict>
+              </mc:Fallback>
+            </mc:AlternateContent>
+          </w:r>
+        </w:p>
+      </w:sdtContent>
+    </w:sdt>
+    <w:p>
+      <w:pPr>
+        <w:spacing w:line="240" w:lineRule="auto"/>
+        <w:rPr>
+          <w:b/>
+          <w:bCs/>
+          <w:sz w:val="32"/>
+          <w:szCs w:val="32"/>
+        </w:rPr>
+      </w:pPr>
+    </w:p>
+    <w:p>
+      <w:pPr>
+        <w:rPr>
+          <w:b/>
+          <w:bCs/>
+          <w:sz w:val="32"/>
+          <w:szCs w:val="32"/>
+        </w:rPr>
+      </w:pPr>
+      <w:r>
+        <w:rPr>
+          <w:b/>
+          <w:bCs/>
+          <w:sz w:val="32"/>
+          <w:szCs w:val="32"/>
+        </w:rPr>
+        <w:br w:type="page"/>
+      </w:r>
+    </w:p>
+    <w:sdt>
+      <w:sdtPr>
+        <w:id w:val="1636673980"/>
+        <w:docPartObj>
+          <w:docPartGallery w:val="Table of Contents"/>
+          <w:docPartUnique/>
+        </w:docPartObj>
+      </w:sdtPr>
+      <w:sdtEndPr>
+        <w:rPr>
+          <w:rFonts w:asciiTheme="minorHAnsi" w:hAnsiTheme="minorHAnsi"/>
+          <w:bCs/>
+          <w:noProof/>
+          <w:spacing w:val="0"/>
+          <w:sz w:val="22"/>
+        </w:rPr>
+      </w:sdtEndPr>
+      <w:sdtContent>
+        <w:p>
+          <w:pPr>
+            <w:pStyle w:val="Overskrift"/>
+          </w:pPr>
+          <w:r>
+            <w:t>Indholdsfortegnelse</w:t>
+          </w:r>
+        </w:p>
+        <w:p>
+          <w:pPr>
+            <w:pStyle w:val="Indholdsfortegnelse1"/>
+            <w:tabs>
+              <w:tab w:val="right" w:pos="9651"/>
+            </w:tabs>
+            <w:rPr>
+              <w:rFonts w:eastAsiaTheme="minorEastAsia"/>
+              <w:b w:val="0"/>
+              <w:bCs w:val="0"/>
+              <w:i w:val="0"/>
+              <w:iCs w:val="0"/>
+              <w:noProof/>
+              <w:color w:val="auto"/>
+              <w:lang w:eastAsia="da-DK"/>
+            </w:rPr>
+          </w:pPr>
+          <w:r>
+            <w:rPr>
+              <w:b w:val="0"/>
+              <w:bCs w:val="0"/>
+            </w:rPr>
+            <w:fldChar w:fldCharType="begin"/>
+          </w:r>
+          <w:r>
+            <w:instrText>TOC \o "1-3" \h \z \u</w:instrText>
+          </w:r>
+          <w:r>
+            <w:rPr>
+              <w:b w:val="0"/>
+              <w:bCs w:val="0"/>
+            </w:rPr>
+            <w:fldChar w:fldCharType="separate"/>
+          </w:r>
+          <w:hyperlink w:anchor="_Toc54612038" w:history="1">
+            <w:r>
+              <w:rPr>
+                <w:rStyle w:val="Hyperlink"/>
+                <w:noProof/>
+              </w:rPr>
+              <w:t>Titelblad</w:t>
+            </w:r>
+            <w:r>
+              <w:rPr>
+                <w:noProof/>
+                <w:webHidden/>
+              </w:rPr>
+              <w:tab/>
+            </w:r>
+            <w:r>
+              <w:rPr>
+                <w:noProof/>
+                <w:webHidden/>
+              </w:rPr>
+              <w:fldChar w:fldCharType="begin"/>
+            </w:r>
+            <w:r>
+              <w:rPr>
+                <w:noProof/>
+                <w:webHidden/>
+              </w:rPr>
+              <w:instrText xml:space="preserve"> PAGEREF _Toc54612038 \h </w:instrText>
+            </w:r>
+            <w:r>
+              <w:rPr>
+                <w:noProof/>
+                <w:webHidden/>
+              </w:rPr>
+            </w:r>
+            <w:r>
+              <w:rPr>
+                <w:noProof/>
+                <w:webHidden/>
+              </w:rPr>
+              <w:fldChar w:fldCharType="separate"/>
+            </w:r>
+            <w:r>
+              <w:rPr>
+                <w:noProof/>
+                <w:webHidden/>
+              </w:rPr>
+              <w:t>2</w:t>
+            </w:r>
+            <w:r>
+              <w:rPr>
+                <w:noProof/>
+                <w:webHidden/>
+              </w:rPr>
+              <w:fldChar w:fldCharType="end"/>
+            </w:r>
+          </w:hyperlink>
+        </w:p>
+        <w:p>
+          <w:pPr>
+            <w:pStyle w:val="Indholdsfortegnelse1"/>
+            <w:tabs>
+              <w:tab w:val="right" w:pos="9651"/>
+            </w:tabs>
+            <w:rPr>
+              <w:rFonts w:eastAsiaTheme="minorEastAsia"/>
+              <w:b w:val="0"/>
+              <w:bCs w:val="0"/>
+              <w:i w:val="0"/>
+              <w:iCs w:val="0"/>
+              <w:noProof/>
+              <w:color w:val="auto"/>
+              <w:lang w:eastAsia="da-DK"/>
+            </w:rPr>
+          </w:pPr>
+          <w:hyperlink w:anchor="_Toc54612039" w:history="1">
+            <w:r>
+              <w:rPr>
+                <w:rStyle w:val="Hyperlink"/>
+                <w:noProof/>
+              </w:rPr>
+              <w:t>Forord</w:t>
+            </w:r>
+            <w:r>
+              <w:rPr>
+                <w:noProof/>
+                <w:webHidden/>
+              </w:rPr>
+              <w:tab/>
+            </w:r>
+            <w:r>
+              <w:rPr>
+                <w:noProof/>
+                <w:webHidden/>
+              </w:rPr>
+              <w:fldChar w:fldCharType="begin"/>
+            </w:r>
+            <w:r>
+              <w:rPr>
+                <w:noProof/>
+                <w:webHidden/>
+              </w:rPr>
+              <w:instrText xml:space="preserve"> PAGEREF _Toc54612039 \h </w:instrText>
+            </w:r>
+            <w:r>
+              <w:rPr>
+                <w:noProof/>
+                <w:webHidden/>
+              </w:rPr>
+            </w:r>
+            <w:r>
+              <w:rPr>
+                <w:noProof/>
+                <w:webHidden/>
+              </w:rPr>
+              <w:fldChar w:fldCharType="separate"/>
+            </w:r>
+            <w:r>
+              <w:rPr>
+                <w:noProof/>
+                <w:webHidden/>
+              </w:rPr>
+              <w:t>3</w:t>
+            </w:r>
+            <w:r>
+              <w:rPr>
+                <w:noProof/>
+                <w:webHidden/>
+              </w:rPr>
+              <w:fldChar w:fldCharType="end"/>
+            </w:r>
+          </w:hyperlink>
+        </w:p>
+        <w:p>
+          <w:pPr>
+            <w:pStyle w:val="Indholdsfortegnelse1"/>
+            <w:tabs>
+              <w:tab w:val="right" w:pos="9651"/>
+            </w:tabs>
+            <w:rPr>
+              <w:rFonts w:eastAsiaTheme="minorEastAsia"/>
+              <w:b w:val="0"/>
+              <w:bCs w:val="0"/>
+              <w:i w:val="0"/>
+              <w:iCs w:val="0"/>
+              <w:noProof/>
+              <w:color w:val="auto"/>
+              <w:lang w:eastAsia="da-DK"/>
+            </w:rPr>
+          </w:pPr>
+          <w:hyperlink w:anchor="_Toc54612040" w:history="1">
+            <w:r>
+              <w:rPr>
+                <w:rStyle w:val="Hyperlink"/>
+                <w:noProof/>
+              </w:rPr>
+              <w:t>Læsevejledning</w:t>
+            </w:r>
+            <w:r>
+              <w:rPr>
+                <w:noProof/>
+                <w:webHidden/>
+              </w:rPr>
+              <w:tab/>
+            </w:r>
+            <w:r>
+              <w:rPr>
+                <w:noProof/>
+                <w:webHidden/>
+              </w:rPr>
+              <w:fldChar w:fldCharType="begin"/>
+            </w:r>
+            <w:r>
+              <w:rPr>
+                <w:noProof/>
+                <w:webHidden/>
+              </w:rPr>
+              <w:instrText xml:space="preserve"> PAGEREF _Toc54612040 \h </w:instrText>
+            </w:r>
+            <w:r>
+              <w:rPr>
+                <w:noProof/>
+                <w:webHidden/>
+              </w:rPr>
+            </w:r>
+            <w:r>
+              <w:rPr>
+                <w:noProof/>
+                <w:webHidden/>
+              </w:rPr>
+              <w:fldChar w:fldCharType="separate"/>
+            </w:r>
+            <w:r>
+              <w:rPr>
+                <w:noProof/>
+                <w:webHidden/>
+              </w:rPr>
+              <w:t>3</w:t>
+            </w:r>
+            <w:r>
+              <w:rPr>
+                <w:noProof/>
+                <w:webHidden/>
+              </w:rPr>
+              <w:fldChar w:fldCharType="end"/>
+            </w:r>
+          </w:hyperlink>
+        </w:p>
+        <w:p>
+          <w:r>
+            <w:rPr>
+              <w:b/>
+              <w:bCs/>
+              <w:noProof/>
+            </w:rPr>
+            <w:fldChar w:fldCharType="end"/>
+          </w:r>
+        </w:p>
+      </w:sdtContent>
+    </w:sdt>
     <w:p/>
+    <w:p/>
+    <w:p>
+      <w:r>
+        <w:br w:type="page"/>
+      </w:r>
+    </w:p>
+    <w:p/>
+    <w:tbl>
+      <w:tblPr>
+        <w:tblStyle w:val="Tabel-Gitter"/>
+        <w:tblpPr w:leftFromText="141" w:rightFromText="141" w:vertAnchor="page" w:horzAnchor="margin" w:tblpXSpec="right" w:tblpY="2401"/>
+        <w:tblW w:w="0" w:type="auto"/>
+        <w:tblBorders>
+          <w:top w:val="none" w:sz="0" w:space="0" w:color="auto"/>
+          <w:left w:val="none" w:sz="0" w:space="0" w:color="auto"/>
+          <w:bottom w:val="none" w:sz="0" w:space="0" w:color="auto"/>
+          <w:right w:val="none" w:sz="0" w:space="0" w:color="auto"/>
+          <w:insideH w:val="none" w:sz="0" w:space="0" w:color="auto"/>
+          <w:insideV w:val="none" w:sz="0" w:space="0" w:color="auto"/>
+        </w:tblBorders>
+        <w:tblLook w:val="04A0" w:firstRow="1" w:lastRow="0" w:firstColumn="1" w:lastColumn="0" w:noHBand="0" w:noVBand="1"/>
+      </w:tblPr>
+      <w:tblGrid>
+        <w:gridCol w:w="3576"/>
+      </w:tblGrid>
+      <w:tr>
+        <w:trPr>
+          <w:trHeight w:val="1171"/>
+        </w:trPr>
+        <w:tc>
+          <w:tcPr>
+            <w:tcW w:w="3576" w:type="dxa"/>
+          </w:tcPr>
+          <w:p>
+            <w:pPr>
+              <w:rPr>
+                <w:b/>
+                <w:bCs/>
+                <w:sz w:val="28"/>
+                <w:szCs w:val="28"/>
+              </w:rPr>
+            </w:pPr>
+            <w:r>
+              <w:rPr>
+                <w:b/>
+                <w:bCs/>
+                <w:sz w:val="28"/>
+                <w:szCs w:val="28"/>
+              </w:rPr>
+              <w:t>Elev:</w:t>
+            </w:r>
+          </w:p>
+          <w:p>
+            <w:pPr>
+              <w:rPr>
+                <w:sz w:val="24"/>
+                <w:szCs w:val="24"/>
+              </w:rPr>
+            </w:pPr>
+            <w:r>
+              <w:rPr>
+                <w:sz w:val="24"/>
+                <w:szCs w:val="24"/>
+              </w:rPr>
+              <w:t>Daniel Skriver Hansen</w:t>
+            </w:r>
+          </w:p>
+        </w:tc>
+      </w:tr>
+      <w:tr>
+        <w:trPr>
+          <w:trHeight w:val="1171"/>
+        </w:trPr>
+        <w:tc>
+          <w:tcPr>
+            <w:tcW w:w="3576" w:type="dxa"/>
+          </w:tcPr>
+          <w:p>
+            <w:pPr>
+              <w:rPr>
+                <w:b/>
+                <w:bCs/>
+                <w:sz w:val="28"/>
+                <w:szCs w:val="28"/>
+              </w:rPr>
+            </w:pPr>
+            <w:r>
+              <w:rPr>
+                <w:b/>
+                <w:bCs/>
+                <w:sz w:val="28"/>
+                <w:szCs w:val="28"/>
+              </w:rPr>
+              <w:t>Firma:</w:t>
+            </w:r>
+          </w:p>
+          <w:p>
+            <w:pPr>
+              <w:rPr>
+                <w:sz w:val="24"/>
+                <w:szCs w:val="24"/>
+              </w:rPr>
+            </w:pPr>
+            <w:r>
+              <w:rPr>
+                <w:sz w:val="24"/>
+                <w:szCs w:val="24"/>
+              </w:rPr>
+              <w:t>Bang &amp; Olufsen A/S</w:t>
+            </w:r>
+          </w:p>
+        </w:tc>
+      </w:tr>
+      <w:tr>
+        <w:trPr>
+          <w:trHeight w:val="1171"/>
+        </w:trPr>
+        <w:tc>
+          <w:tcPr>
+            <w:tcW w:w="3576" w:type="dxa"/>
+          </w:tcPr>
+          <w:p>
+            <w:pPr>
+              <w:rPr>
+                <w:b/>
+                <w:bCs/>
+                <w:sz w:val="28"/>
+                <w:szCs w:val="28"/>
+              </w:rPr>
+            </w:pPr>
+            <w:r>
+              <w:rPr>
+                <w:b/>
+                <w:bCs/>
+                <w:sz w:val="28"/>
+                <w:szCs w:val="28"/>
+              </w:rPr>
+              <w:t>Projekt:</w:t>
+            </w:r>
+          </w:p>
+          <w:p>
+            <w:pPr>
+              <w:rPr>
+                <w:sz w:val="24"/>
+                <w:szCs w:val="24"/>
+              </w:rPr>
+            </w:pPr>
+            <w:r>
+              <w:rPr>
+                <w:sz w:val="24"/>
+                <w:szCs w:val="24"/>
+              </w:rPr>
+              <w:t>Bestillings Organiserings System</w:t>
+            </w:r>
+          </w:p>
+        </w:tc>
+      </w:tr>
+      <w:tr>
+        <w:trPr>
+          <w:trHeight w:val="1171"/>
+        </w:trPr>
+        <w:tc>
+          <w:tcPr>
+            <w:tcW w:w="3576" w:type="dxa"/>
+          </w:tcPr>
+          <w:p>
+            <w:pPr>
+              <w:rPr>
+                <w:b/>
+                <w:bCs/>
+                <w:sz w:val="28"/>
+                <w:szCs w:val="28"/>
+              </w:rPr>
+            </w:pPr>
+            <w:r>
+              <w:rPr>
+                <w:b/>
+                <w:bCs/>
+                <w:sz w:val="28"/>
+                <w:szCs w:val="28"/>
+              </w:rPr>
+              <w:t>Uddannelse:</w:t>
+            </w:r>
+          </w:p>
+          <w:p>
+            <w:pPr>
+              <w:rPr>
+                <w:sz w:val="24"/>
+                <w:szCs w:val="24"/>
+              </w:rPr>
+            </w:pPr>
+            <w:r>
+              <w:rPr>
+                <w:sz w:val="24"/>
+                <w:szCs w:val="24"/>
+              </w:rPr>
+              <w:t>Datatekniker m. Speciale i Programmering</w:t>
+            </w:r>
+          </w:p>
+        </w:tc>
+      </w:tr>
+      <w:tr>
+        <w:trPr>
+          <w:trHeight w:val="1171"/>
+        </w:trPr>
+        <w:tc>
+          <w:tcPr>
+            <w:tcW w:w="3576" w:type="dxa"/>
+          </w:tcPr>
+          <w:p>
+            <w:pPr>
+              <w:rPr>
+                <w:sz w:val="24"/>
+                <w:szCs w:val="24"/>
+              </w:rPr>
+            </w:pPr>
+            <w:r>
+              <w:rPr>
+                <w:b/>
+                <w:bCs/>
+                <w:sz w:val="28"/>
+                <w:szCs w:val="28"/>
+              </w:rPr>
+              <w:t>Projektperiode:</w:t>
+            </w:r>
+          </w:p>
+          <w:p>
+            <w:pPr>
+              <w:rPr>
+                <w:sz w:val="24"/>
+                <w:szCs w:val="24"/>
+              </w:rPr>
+            </w:pPr>
+            <w:r>
+              <w:rPr>
+                <w:sz w:val="24"/>
+                <w:szCs w:val="24"/>
+              </w:rPr>
+              <w:t>26/10/2020 – 26/11/2020</w:t>
+            </w:r>
+          </w:p>
+        </w:tc>
+      </w:tr>
+      <w:tr>
+        <w:trPr>
+          <w:trHeight w:val="1171"/>
+        </w:trPr>
+        <w:tc>
+          <w:tcPr>
+            <w:tcW w:w="3576" w:type="dxa"/>
+          </w:tcPr>
+          <w:p>
+            <w:pPr>
+              <w:rPr>
+                <w:b/>
+                <w:bCs/>
+                <w:sz w:val="28"/>
+                <w:szCs w:val="28"/>
+              </w:rPr>
+            </w:pPr>
+            <w:r>
+              <w:rPr>
+                <w:b/>
+                <w:bCs/>
+                <w:sz w:val="28"/>
+                <w:szCs w:val="28"/>
+              </w:rPr>
+              <w:t>Afleveringsdato:</w:t>
+            </w:r>
+          </w:p>
+          <w:p>
+            <w:pPr>
+              <w:rPr>
+                <w:sz w:val="24"/>
+                <w:szCs w:val="24"/>
+              </w:rPr>
+            </w:pPr>
+            <w:r>
+              <w:rPr>
+                <w:sz w:val="24"/>
+                <w:szCs w:val="24"/>
+              </w:rPr>
+              <w:t>18/11/2020</w:t>
+            </w:r>
+          </w:p>
+        </w:tc>
+      </w:tr>
+      <w:tr>
+        <w:trPr>
+          <w:trHeight w:val="1171"/>
+        </w:trPr>
+        <w:tc>
+          <w:tcPr>
+            <w:tcW w:w="3576" w:type="dxa"/>
+          </w:tcPr>
+          <w:p>
+            <w:pPr>
+              <w:rPr>
+                <w:b/>
+                <w:bCs/>
+                <w:sz w:val="28"/>
+                <w:szCs w:val="28"/>
+              </w:rPr>
+            </w:pPr>
+            <w:r>
+              <w:rPr>
+                <w:b/>
+                <w:bCs/>
+                <w:sz w:val="28"/>
+                <w:szCs w:val="28"/>
+              </w:rPr>
+              <w:t>Fremlæggelsesdato:</w:t>
+            </w:r>
+          </w:p>
+          <w:p>
+            <w:pPr>
+              <w:rPr>
+                <w:sz w:val="24"/>
+                <w:szCs w:val="24"/>
+              </w:rPr>
+            </w:pPr>
+            <w:r>
+              <w:rPr>
+                <w:sz w:val="24"/>
+                <w:szCs w:val="24"/>
+              </w:rPr>
+              <w:t>N/A</w:t>
+            </w:r>
+          </w:p>
+        </w:tc>
+      </w:tr>
+      <w:tr>
+        <w:trPr>
+          <w:trHeight w:val="1171"/>
+        </w:trPr>
+        <w:tc>
+          <w:tcPr>
+            <w:tcW w:w="3576" w:type="dxa"/>
+          </w:tcPr>
+          <w:p>
+            <w:pPr>
+              <w:rPr>
+                <w:b/>
+                <w:bCs/>
+                <w:sz w:val="28"/>
+                <w:szCs w:val="28"/>
+              </w:rPr>
+            </w:pPr>
+            <w:r>
+              <w:rPr>
+                <w:b/>
+                <w:bCs/>
+                <w:sz w:val="28"/>
+                <w:szCs w:val="28"/>
+              </w:rPr>
+              <w:t>Vejledere:</w:t>
+            </w:r>
+          </w:p>
+          <w:p>
+            <w:pPr>
+              <w:rPr>
+                <w:sz w:val="24"/>
+                <w:szCs w:val="24"/>
+              </w:rPr>
+            </w:pPr>
+            <w:r>
+              <w:rPr>
+                <w:sz w:val="24"/>
+                <w:szCs w:val="24"/>
+              </w:rPr>
+              <w:t>Lars Thise Pedersen &amp;</w:t>
+            </w:r>
+          </w:p>
+          <w:p>
+            <w:pPr>
+              <w:rPr>
+                <w:sz w:val="24"/>
+                <w:szCs w:val="24"/>
+              </w:rPr>
+            </w:pPr>
+            <w:r>
+              <w:rPr>
+                <w:sz w:val="24"/>
+                <w:szCs w:val="24"/>
+              </w:rPr>
+              <w:t>Lærke Brandhøj Kristensen</w:t>
+            </w:r>
+          </w:p>
+        </w:tc>
+      </w:tr>
+      <w:tr>
+        <w:trPr>
+          <w:trHeight w:val="1080"/>
+        </w:trPr>
+        <w:tc>
+          <w:tcPr>
+            <w:tcW w:w="3576" w:type="dxa"/>
+          </w:tcPr>
+          <w:p>
+            <w:pPr>
+              <w:rPr>
+                <w:b/>
+                <w:bCs/>
+                <w:sz w:val="28"/>
+                <w:szCs w:val="28"/>
+              </w:rPr>
+            </w:pPr>
+            <w:r>
+              <w:rPr>
+                <w:b/>
+                <w:bCs/>
+                <w:sz w:val="28"/>
+                <w:szCs w:val="28"/>
+              </w:rPr>
+              <w:t>Censor:</w:t>
+            </w:r>
+          </w:p>
+          <w:p>
+            <w:pPr>
+              <w:rPr>
+                <w:sz w:val="24"/>
+                <w:szCs w:val="24"/>
+              </w:rPr>
+            </w:pPr>
+            <w:r>
+              <w:rPr>
+                <w:sz w:val="24"/>
+                <w:szCs w:val="24"/>
+              </w:rPr>
+              <w:t>N/A</w:t>
+            </w:r>
+          </w:p>
+        </w:tc>
+      </w:tr>
+    </w:tbl>
+    <w:p>
+      <w:pPr>
+        <w:pStyle w:val="Overskrift1"/>
+        <w:jc w:val="center"/>
+        <w:rPr>
+          <w:sz w:val="32"/>
+          <w:szCs w:val="32"/>
+        </w:rPr>
+      </w:pPr>
+      <w:bookmarkStart w:id="0" w:name="_Toc54612038"/>
+      <w:r>
+        <w:rPr>
+          <w:noProof/>
+        </w:rPr>
+        <w:drawing>
+          <wp:anchor distT="0" distB="0" distL="114300" distR="114300" simplePos="0" relativeHeight="251662336" behindDoc="0" locked="0" layoutInCell="1" allowOverlap="1">
+            <wp:simplePos x="0" y="0"/>
+            <wp:positionH relativeFrom="column">
+              <wp:posOffset>86995</wp:posOffset>
+            </wp:positionH>
+            <wp:positionV relativeFrom="paragraph">
+              <wp:posOffset>586740</wp:posOffset>
+            </wp:positionV>
+            <wp:extent cx="3302000" cy="1193800"/>
+            <wp:effectExtent l="0" t="0" r="0" b="0"/>
+            <wp:wrapThrough wrapText="bothSides">
+              <wp:wrapPolygon edited="0">
+                <wp:start x="0" y="0"/>
+                <wp:lineTo x="0" y="21370"/>
+                <wp:lineTo x="21517" y="21370"/>
+                <wp:lineTo x="21517" y="0"/>
+                <wp:lineTo x="0" y="0"/>
+              </wp:wrapPolygon>
+            </wp:wrapThrough>
+            <wp:docPr id="1" name="Billede 1"/>
+            <wp:cNvGraphicFramePr>
+              <a:graphicFrameLocks xmlns:a="http://schemas.openxmlformats.org/drawingml/2006/main" noChangeAspect="1"/>
+            </wp:cNvGraphicFramePr>
+            <a:graphic xmlns:a="http://schemas.openxmlformats.org/drawingml/2006/main">
+              <a:graphicData uri="http://schemas.openxmlformats.org/drawingml/2006/picture">
+                <pic:pic xmlns:pic="http://schemas.openxmlformats.org/drawingml/2006/picture">
+                  <pic:nvPicPr>
+                    <pic:cNvPr id="1" name="Billede 1"/>
+                    <pic:cNvPicPr/>
+                  </pic:nvPicPr>
+                  <pic:blipFill>
+                    <a:blip r:embed="rId8">
+                      <a:extLst>
+                        <a:ext uri="{28A0092B-C50C-407E-A947-70E740481C1C}">
+                          <a14:useLocalDpi xmlns:a14="http://schemas.microsoft.com/office/drawing/2010/main" val="0"/>
+                        </a:ext>
+                      </a:extLst>
+                    </a:blip>
+                    <a:stretch>
+                      <a:fillRect/>
+                    </a:stretch>
+                  </pic:blipFill>
+                  <pic:spPr>
+                    <a:xfrm>
+                      <a:off x="0" y="0"/>
+                      <a:ext cx="3302000" cy="1193800"/>
+                    </a:xfrm>
+                    <a:prstGeom prst="rect">
+                      <a:avLst/>
+                    </a:prstGeom>
+                  </pic:spPr>
+                </pic:pic>
+              </a:graphicData>
+            </a:graphic>
+            <wp14:sizeRelH relativeFrom="page">
+              <wp14:pctWidth>0</wp14:pctWidth>
+            </wp14:sizeRelH>
+            <wp14:sizeRelV relativeFrom="page">
+              <wp14:pctHeight>0</wp14:pctHeight>
+            </wp14:sizeRelV>
+          </wp:anchor>
+        </w:drawing>
+      </w:r>
+      <w:r>
+        <w:rPr>
+          <w:sz w:val="32"/>
+          <w:szCs w:val="32"/>
+        </w:rPr>
+        <w:t>Titelblad</w:t>
+      </w:r>
+      <w:bookmarkEnd w:id="0"/>
+    </w:p>
+    <w:p/>
+    <w:p/>
+    <w:p/>
+    <w:p/>
+    <w:p/>
+    <w:p>
+      <w:pPr>
+        <w:jc w:val="center"/>
+        <w:rPr>
+          <w:sz w:val="24"/>
+          <w:szCs w:val="24"/>
+        </w:rPr>
+      </w:pPr>
+      <w:r>
+        <w:rPr>
+          <w:sz w:val="24"/>
+          <w:szCs w:val="24"/>
+        </w:rPr>
+        <w:t>Tech College Aalborg,</w:t>
+      </w:r>
+    </w:p>
+    <w:p>
+      <w:pPr>
+        <w:jc w:val="center"/>
+        <w:rPr>
+          <w:sz w:val="24"/>
+          <w:szCs w:val="24"/>
+        </w:rPr>
+      </w:pPr>
+      <w:r>
+        <w:rPr>
+          <w:sz w:val="24"/>
+          <w:szCs w:val="24"/>
+        </w:rPr>
+        <w:t>Struervej 70,</w:t>
+      </w:r>
+    </w:p>
+    <w:p>
+      <w:pPr>
+        <w:jc w:val="center"/>
+        <w:rPr>
+          <w:sz w:val="24"/>
+          <w:szCs w:val="24"/>
+        </w:rPr>
+      </w:pPr>
+      <w:r>
+        <w:rPr>
+          <w:sz w:val="24"/>
+          <w:szCs w:val="24"/>
+        </w:rPr>
+        <w:t>9220 Aalborg Ø</w:t>
+      </w:r>
+    </w:p>
+    <w:p>
+      <w:pPr>
+        <w:rPr>
+          <w:sz w:val="24"/>
+          <w:szCs w:val="24"/>
+        </w:rPr>
+      </w:pPr>
+      <w:r>
+        <w:rPr>
+          <w:sz w:val="24"/>
+          <w:szCs w:val="24"/>
+        </w:rPr>
+        <w:br w:type="page"/>
+      </w:r>
+    </w:p>
+    <w:p>
+      <w:pPr>
+        <w:pStyle w:val="Overskrift1"/>
+        <w:jc w:val="center"/>
+        <w:rPr>
+          <w:sz w:val="32"/>
+          <w:szCs w:val="32"/>
+        </w:rPr>
+      </w:pPr>
+      <w:bookmarkStart w:id="1" w:name="_Toc54612039"/>
+      <w:r>
+        <w:rPr>
+          <w:sz w:val="32"/>
+          <w:szCs w:val="32"/>
+        </w:rPr>
+        <w:lastRenderedPageBreak/>
+        <w:t>Forord</w:t>
+      </w:r>
+      <w:bookmarkEnd w:id="1"/>
+    </w:p>
+    <w:p>
+      <w:pPr>
+        <w:spacing w:line="240" w:lineRule="auto"/>
+        <w:rPr>
+          <w:sz w:val="24"/>
+          <w:szCs w:val="24"/>
+        </w:rPr>
+      </w:pPr>
+      <w:r>
+        <w:rPr>
+          <w:sz w:val="24"/>
+          <w:szCs w:val="24"/>
+        </w:rPr>
+        <w:t xml:space="preserve">Denne procesrapport, som er en ud af </w:t>
+      </w:r>
+      <w:r>
+        <w:rPr>
+          <w:sz w:val="24"/>
+          <w:szCs w:val="24"/>
+        </w:rPr>
+        <w:t>to</w:t>
+      </w:r>
+      <w:r>
+        <w:rPr>
+          <w:sz w:val="24"/>
+          <w:szCs w:val="24"/>
+        </w:rPr>
+        <w:t xml:space="preserve"> skrevet rapporter, udarbejdet i forbindelse med svendeprøveforløbet 2020, for datatekniker m. speciale i programmering.</w:t>
+      </w:r>
+    </w:p>
+    <w:p>
+      <w:pPr>
+        <w:spacing w:line="240" w:lineRule="auto"/>
+        <w:rPr>
+          <w:sz w:val="24"/>
+          <w:szCs w:val="24"/>
+        </w:rPr>
+      </w:pPr>
+      <w:r>
+        <w:rPr>
+          <w:sz w:val="24"/>
+          <w:szCs w:val="24"/>
+        </w:rPr>
+        <w:t>Rapporten er skrevet og udarbejdet af Daniel Skriver Hansen.</w:t>
+      </w:r>
+    </w:p>
+    <w:p>
+      <w:pPr>
+        <w:spacing w:line="240" w:lineRule="auto"/>
+        <w:rPr>
+          <w:sz w:val="24"/>
+          <w:szCs w:val="24"/>
+        </w:rPr>
+      </w:pPr>
+    </w:p>
+    <w:p>
+      <w:pPr>
+        <w:pStyle w:val="Overskrift1"/>
+        <w:jc w:val="center"/>
+        <w:rPr>
+          <w:sz w:val="32"/>
+          <w:szCs w:val="32"/>
+        </w:rPr>
+      </w:pPr>
+      <w:bookmarkStart w:id="2" w:name="_Toc54612040"/>
+      <w:r>
+        <w:rPr>
+          <w:sz w:val="32"/>
+          <w:szCs w:val="32"/>
+        </w:rPr>
+        <w:t>Læsevejledning</w:t>
+      </w:r>
+      <w:bookmarkEnd w:id="2"/>
+    </w:p>
     <w:sectPr>
-      <w:headerReference w:type="default" r:id="rId7"/>
-      <w:footerReference w:type="default" r:id="rId8"/>
-      <w:headerReference w:type="first" r:id="rId9"/>
+      <w:headerReference w:type="default" r:id="rId9"/>
+      <w:footerReference w:type="even" r:id="rId10"/>
+      <w:footerReference w:type="default" r:id="rId11"/>
+      <w:headerReference w:type="first" r:id="rId12"/>
       <w:pgSz w:w="11907" w:h="16839" w:code="9"/>
       <w:pgMar w:top="1152" w:right="1123" w:bottom="1195" w:left="1123" w:header="432" w:footer="720" w:gutter="0"/>
+      <w:pgNumType w:start="0"/>
       <w:cols w:space="720"/>
       <w:titlePg/>
       <w:docGrid w:linePitch="360"/>
@@ -46,46 +1968,116 @@
 <w:ftr xmlns:wpc="http://schemas.microsoft.com/office/word/2010/wordprocessingCanvas" xmlns:cx="http://schemas.microsoft.com/office/drawing/2014/chartex" xmlns:cx1="http://schemas.microsoft.com/office/drawing/2015/9/8/chartex" xmlns:cx2="http://schemas.microsoft.com/office/drawing/2015/10/21/chartex" xmlns:cx3="http://schemas.microsoft.com/office/drawing/2016/5/9/chartex" xmlns:cx4="http://schemas.microsoft.com/office/drawing/2016/5/10/chartex" xmlns:cx5="http://schemas.microsoft.com/office/drawing/2016/5/11/chartex" xmlns:cx6="http://schemas.microsoft.com/office/drawing/2016/5/12/chartex" xmlns:cx7="http://schemas.microsoft.com/office/drawing/2016/5/13/chartex" xmlns:cx8="http://schemas.microsoft.com/office/drawing/2016/5/14/chartex" xmlns:mc="http://schemas.openxmlformats.org/markup-compatibility/2006" xmlns:aink="http://schemas.microsoft.com/office/drawing/2016/ink" xmlns:am3d="http://schemas.microsoft.com/office/drawing/2017/model3d" xmlns:o="urn:schemas-microsoft-com:office:office" xmlns:r="http://schemas.openxmlformats.org/officeDocument/2006/relationships" xmlns:m="http://schemas.openxmlformats.org/officeDocument/2006/math" xmlns:v="urn:schemas-microsoft-com:vml" xmlns:wp14="http://schemas.microsoft.com/office/word/2010/wordprocessingDrawing" xmlns:wp="http://schemas.openxmlformats.org/drawingml/2006/wordprocessingDrawing" xmlns:w10="urn:schemas-microsoft-com:office:word" xmlns:w="http://schemas.openxmlformats.org/wordprocessingml/2006/main" xmlns:w14="http://schemas.microsoft.com/office/word/2010/wordml" xmlns:w15="http://schemas.microsoft.com/office/word/2012/wordml" xmlns:w16cex="http://schemas.microsoft.com/office/word/2018/wordml/cex" xmlns:w16cid="http://schemas.microsoft.com/office/word/2016/wordml/cid" xmlns:w16="http://schemas.microsoft.com/office/word/2018/wordml" xmlns:w16se="http://schemas.microsoft.com/office/word/2015/wordml/symex" xmlns:wpg="http://schemas.microsoft.com/office/word/2010/wordprocessingGroup" xmlns:wpi="http://schemas.microsoft.com/office/word/2010/wordprocessingInk" xmlns:wne="http://schemas.microsoft.com/office/word/2006/wordml" xmlns:wps="http://schemas.microsoft.com/office/word/2010/wordprocessingShape" mc:Ignorable="w14 w15 w16se w16cid w16 w16cex wp14">
   <w:sdt>
     <w:sdtPr>
-      <w:id w:val="-26330786"/>
+      <w:rPr>
+        <w:rStyle w:val="Sidetal"/>
+      </w:rPr>
+      <w:id w:val="-623301158"/>
       <w:docPartObj>
         <w:docPartGallery w:val="Page Numbers (Bottom of Page)"/>
         <w:docPartUnique/>
       </w:docPartObj>
     </w:sdtPr>
-    <w:sdtEndPr>
-      <w:rPr>
-        <w:noProof/>
-      </w:rPr>
-    </w:sdtEndPr>
     <w:sdtContent>
       <w:p>
         <w:pPr>
           <w:pStyle w:val="Sidefod"/>
+          <w:framePr w:wrap="none" w:vAnchor="text" w:hAnchor="margin" w:xAlign="right" w:y="1"/>
+          <w:rPr>
+            <w:rStyle w:val="Sidetal"/>
+          </w:rPr>
         </w:pPr>
         <w:r>
+          <w:rPr>
+            <w:rStyle w:val="Sidetal"/>
+          </w:rPr>
           <w:fldChar w:fldCharType="begin"/>
         </w:r>
         <w:r>
-          <w:instrText xml:space="preserve"> PAGE   \* MERGEFORMAT </w:instrText>
+          <w:rPr>
+            <w:rStyle w:val="Sidetal"/>
+          </w:rPr>
+          <w:instrText xml:space="preserve"> PAGE </w:instrText>
         </w:r>
         <w:r>
+          <w:rPr>
+            <w:rStyle w:val="Sidetal"/>
+          </w:rPr>
+          <w:fldChar w:fldCharType="end"/>
+        </w:r>
+      </w:p>
+    </w:sdtContent>
+  </w:sdt>
+  <w:p>
+    <w:pPr>
+      <w:pStyle w:val="Sidefod"/>
+      <w:ind w:right="360"/>
+    </w:pPr>
+  </w:p>
+</w:ftr>
+</file>
+
+<file path=word/footer2.xml><?xml version="1.0" encoding="utf-8"?>
+<w:ftr xmlns:wpc="http://schemas.microsoft.com/office/word/2010/wordprocessingCanvas" xmlns:cx="http://schemas.microsoft.com/office/drawing/2014/chartex" xmlns:cx1="http://schemas.microsoft.com/office/drawing/2015/9/8/chartex" xmlns:cx2="http://schemas.microsoft.com/office/drawing/2015/10/21/chartex" xmlns:cx3="http://schemas.microsoft.com/office/drawing/2016/5/9/chartex" xmlns:cx4="http://schemas.microsoft.com/office/drawing/2016/5/10/chartex" xmlns:cx5="http://schemas.microsoft.com/office/drawing/2016/5/11/chartex" xmlns:cx6="http://schemas.microsoft.com/office/drawing/2016/5/12/chartex" xmlns:cx7="http://schemas.microsoft.com/office/drawing/2016/5/13/chartex" xmlns:cx8="http://schemas.microsoft.com/office/drawing/2016/5/14/chartex" xmlns:mc="http://schemas.openxmlformats.org/markup-compatibility/2006" xmlns:aink="http://schemas.microsoft.com/office/drawing/2016/ink" xmlns:am3d="http://schemas.microsoft.com/office/drawing/2017/model3d" xmlns:o="urn:schemas-microsoft-com:office:office" xmlns:r="http://schemas.openxmlformats.org/officeDocument/2006/relationships" xmlns:m="http://schemas.openxmlformats.org/officeDocument/2006/math" xmlns:v="urn:schemas-microsoft-com:vml" xmlns:wp14="http://schemas.microsoft.com/office/word/2010/wordprocessingDrawing" xmlns:wp="http://schemas.openxmlformats.org/drawingml/2006/wordprocessingDrawing" xmlns:w10="urn:schemas-microsoft-com:office:word" xmlns:w="http://schemas.openxmlformats.org/wordprocessingml/2006/main" xmlns:w14="http://schemas.microsoft.com/office/word/2010/wordml" xmlns:w15="http://schemas.microsoft.com/office/word/2012/wordml" xmlns:w16cex="http://schemas.microsoft.com/office/word/2018/wordml/cex" xmlns:w16cid="http://schemas.microsoft.com/office/word/2016/wordml/cid" xmlns:w16="http://schemas.microsoft.com/office/word/2018/wordml" xmlns:w16se="http://schemas.microsoft.com/office/word/2015/wordml/symex" xmlns:wpg="http://schemas.microsoft.com/office/word/2010/wordprocessingGroup" xmlns:wpi="http://schemas.microsoft.com/office/word/2010/wordprocessingInk" xmlns:wne="http://schemas.microsoft.com/office/word/2006/wordml" xmlns:wps="http://schemas.microsoft.com/office/word/2010/wordprocessingShape" mc:Ignorable="w14 w15 w16se w16cid w16 w16cex wp14">
+  <w:sdt>
+    <w:sdtPr>
+      <w:rPr>
+        <w:rStyle w:val="Sidetal"/>
+      </w:rPr>
+      <w:id w:val="1274829201"/>
+      <w:docPartObj>
+        <w:docPartGallery w:val="Page Numbers (Bottom of Page)"/>
+        <w:docPartUnique/>
+      </w:docPartObj>
+    </w:sdtPr>
+    <w:sdtContent>
+      <w:p>
+        <w:pPr>
+          <w:pStyle w:val="Sidefod"/>
+          <w:framePr w:wrap="none" w:vAnchor="text" w:hAnchor="margin" w:xAlign="right" w:y="1"/>
+          <w:rPr>
+            <w:rStyle w:val="Sidetal"/>
+          </w:rPr>
+        </w:pPr>
+        <w:r>
+          <w:rPr>
+            <w:rStyle w:val="Sidetal"/>
+          </w:rPr>
+          <w:fldChar w:fldCharType="begin"/>
+        </w:r>
+        <w:r>
+          <w:rPr>
+            <w:rStyle w:val="Sidetal"/>
+          </w:rPr>
+          <w:instrText xml:space="preserve"> PAGE </w:instrText>
+        </w:r>
+        <w:r>
+          <w:rPr>
+            <w:rStyle w:val="Sidetal"/>
+          </w:rPr>
           <w:fldChar w:fldCharType="separate"/>
         </w:r>
         <w:r>
           <w:rPr>
+            <w:rStyle w:val="Sidetal"/>
             <w:noProof/>
           </w:rPr>
           <w:t>2</w:t>
         </w:r>
         <w:r>
           <w:rPr>
-            <w:noProof/>
+            <w:rStyle w:val="Sidetal"/>
           </w:rPr>
           <w:fldChar w:fldCharType="end"/>
         </w:r>
       </w:p>
     </w:sdtContent>
   </w:sdt>
+  <w:p>
+    <w:pPr>
+      <w:pStyle w:val="Sidefod"/>
+      <w:ind w:right="360"/>
+    </w:pPr>
+  </w:p>
 </w:ftr>
 </file>
 
@@ -121,136 +2113,25 @@
       <w:pStyle w:val="Sidehoved"/>
     </w:pPr>
     <w:r>
-      <w:rPr>
-        <w:noProof/>
-        <w:lang w:eastAsia="da-DK"/>
-      </w:rPr>
-      <mc:AlternateContent>
-        <mc:Choice Requires="wpg">
-          <w:drawing>
-            <wp:anchor distT="0" distB="0" distL="114300" distR="114300" simplePos="0" relativeHeight="251658240" behindDoc="0" locked="0" layoutInCell="1" allowOverlap="1">
-              <wp:simplePos x="0" y="0"/>
-              <wp:positionH relativeFrom="margin">
-                <wp:align>left</wp:align>
-              </wp:positionH>
-              <wp:positionV relativeFrom="page">
-                <wp:align>top</wp:align>
-              </wp:positionV>
-              <wp:extent cx="3200400" cy="10056322"/>
-              <wp:effectExtent l="0" t="0" r="0" b="0"/>
-              <wp:wrapNone/>
-              <wp:docPr id="4" name="Gruppe 4"/>
-              <wp:cNvGraphicFramePr/>
-              <a:graphic xmlns:a="http://schemas.openxmlformats.org/drawingml/2006/main">
-                <a:graphicData uri="http://schemas.microsoft.com/office/word/2010/wordprocessingGroup">
-                  <wpg:wgp>
-                    <wpg:cNvGrpSpPr/>
-                    <wpg:grpSpPr>
-                      <a:xfrm>
-                        <a:off x="0" y="0"/>
-                        <a:ext cx="3200400" cy="10056322"/>
-                        <a:chOff x="0" y="0"/>
-                        <a:chExt cx="3200400" cy="10056322"/>
-                      </a:xfrm>
-                    </wpg:grpSpPr>
-                    <wps:wsp>
-                      <wps:cNvPr id="2" name="Rectangle 2"/>
-                      <wps:cNvSpPr/>
-                      <wps:spPr>
-                        <a:xfrm>
-                          <a:off x="0" y="0"/>
-                          <a:ext cx="3200400" cy="192024"/>
-                        </a:xfrm>
-                        <a:prstGeom prst="rect">
-                          <a:avLst/>
-                        </a:prstGeom>
-                        <a:solidFill>
-                          <a:schemeClr val="tx2"/>
-                        </a:solidFill>
-                        <a:ln>
-                          <a:noFill/>
-                        </a:ln>
-                      </wps:spPr>
-                      <wps:style>
-                        <a:lnRef idx="2">
-                          <a:schemeClr val="accent1">
-                            <a:shade val="50000"/>
-                          </a:schemeClr>
-                        </a:lnRef>
-                        <a:fillRef idx="1">
-                          <a:schemeClr val="accent1"/>
-                        </a:fillRef>
-                        <a:effectRef idx="0">
-                          <a:schemeClr val="accent1"/>
-                        </a:effectRef>
-                        <a:fontRef idx="minor">
-                          <a:schemeClr val="lt1"/>
-                        </a:fontRef>
-                      </wps:style>
-                      <wps:bodyPr rot="0" spcFirstLastPara="0" vertOverflow="overflow" horzOverflow="overflow" vert="horz" wrap="square" lIns="91440" tIns="45720" rIns="91440" bIns="45720" numCol="1" spcCol="0" rtlCol="0" fromWordArt="0" anchor="ctr" anchorCtr="0" forceAA="0" compatLnSpc="1">
-                        <a:prstTxWarp prst="textNoShape">
-                          <a:avLst/>
-                        </a:prstTxWarp>
-                        <a:noAutofit/>
-                      </wps:bodyPr>
-                    </wps:wsp>
-                    <wps:wsp>
-                      <wps:cNvPr id="3" name="Rectangle 3"/>
-                      <wps:cNvSpPr/>
-                      <wps:spPr>
-                        <a:xfrm>
-                          <a:off x="0" y="9964882"/>
-                          <a:ext cx="3200400" cy="91440"/>
-                        </a:xfrm>
-                        <a:prstGeom prst="rect">
-                          <a:avLst/>
-                        </a:prstGeom>
-                        <a:solidFill>
-                          <a:schemeClr val="tx2"/>
-                        </a:solidFill>
-                        <a:ln>
-                          <a:noFill/>
-                        </a:ln>
-                      </wps:spPr>
-                      <wps:style>
-                        <a:lnRef idx="2">
-                          <a:schemeClr val="accent1">
-                            <a:shade val="50000"/>
-                          </a:schemeClr>
-                        </a:lnRef>
-                        <a:fillRef idx="1">
-                          <a:schemeClr val="accent1"/>
-                        </a:fillRef>
-                        <a:effectRef idx="0">
-                          <a:schemeClr val="accent1"/>
-                        </a:effectRef>
-                        <a:fontRef idx="minor">
-                          <a:schemeClr val="lt1"/>
-                        </a:fontRef>
-                      </wps:style>
-                      <wps:bodyPr rot="0" spcFirstLastPara="0" vertOverflow="overflow" horzOverflow="overflow" vert="horz" wrap="square" lIns="91440" tIns="45720" rIns="91440" bIns="45720" numCol="1" spcCol="0" rtlCol="0" fromWordArt="0" anchor="ctr" anchorCtr="0" forceAA="0" compatLnSpc="1">
-                        <a:prstTxWarp prst="textNoShape">
-                          <a:avLst/>
-                        </a:prstTxWarp>
-                        <a:noAutofit/>
-                      </wps:bodyPr>
-                    </wps:wsp>
-                  </wpg:wgp>
-                </a:graphicData>
-              </a:graphic>
-            </wp:anchor>
-          </w:drawing>
-        </mc:Choice>
-        <mc:Fallback>
-          <w:pict>
-            <v:group w14:anchorId="6C4684B2" id="Gruppe 4" o:spid="_x0000_s1026" style="position:absolute;margin-left:0;margin-top:0;width:252pt;height:791.85pt;z-index:251658240;mso-position-horizontal:left;mso-position-horizontal-relative:margin;mso-position-vertical:top;mso-position-vertical-relative:page" coordsize="32004,100563" o:gfxdata="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">
-              <v:rect id="Rectangle 2" o:spid="_x0000_s1027" style="position:absolute;width:32004;height:1920;visibility:visible;mso-wrap-style:square;v-text-anchor:middle" o:gfxdata="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" fillcolor="#4b3a2e [3215]" stroked="f" strokeweight="1pt"/>
-              <v:rect id="Rectangle 3" o:spid="_x0000_s1028" style="position:absolute;top:99648;width:32004;height:915;visibility:visible;mso-wrap-style:square;v-text-anchor:middle" o:gfxdata="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" fillcolor="#4b3a2e [3215]" stroked="f" strokeweight="1pt"/>
-              <w10:wrap anchorx="margin" anchory="page"/>
-            </v:group>
-          </w:pict>
-        </mc:Fallback>
-      </mc:AlternateContent>
+      <w:t>BOS</w:t>
+    </w:r>
+    <w:r>
+      <w:ptab w:relativeTo="margin" w:alignment="center" w:leader="none"/>
+    </w:r>
+    <w:r>
+      <w:t>Proces</w:t>
+    </w:r>
+    <w:r>
+      <w:t>r</w:t>
+    </w:r>
+    <w:r>
+      <w:t>apport</w:t>
+    </w:r>
+    <w:r>
+      <w:ptab w:relativeTo="margin" w:alignment="right" w:leader="none"/>
+    </w:r>
+    <w:r>
+      <w:t>Daniel Skriver Hansen</w:t>
     </w:r>
   </w:p>
 </w:hdr>
@@ -741,6 +2622,7 @@
     <w:lsdException w:name="HTML Sample" w:semiHidden="1" w:unhideWhenUsed="1"/>
     <w:lsdException w:name="HTML Typewriter" w:semiHidden="1" w:unhideWhenUsed="1"/>
     <w:lsdException w:name="HTML Variable" w:semiHidden="1" w:unhideWhenUsed="1"/>
+    <w:lsdException w:name="Normal Table" w:semiHidden="1" w:unhideWhenUsed="1"/>
     <w:lsdException w:name="annotation subject" w:semiHidden="1" w:unhideWhenUsed="1"/>
     <w:lsdException w:name="No List" w:semiHidden="1" w:unhideWhenUsed="1"/>
     <w:lsdException w:name="Outline List 1" w:semiHidden="1" w:unhideWhenUsed="1"/>
@@ -783,8 +2665,11 @@
     <w:lsdException w:name="Table Contemporary" w:semiHidden="1" w:unhideWhenUsed="1"/>
     <w:lsdException w:name="Table Elegant" w:semiHidden="1" w:unhideWhenUsed="1"/>
     <w:lsdException w:name="Table Professional" w:semiHidden="1" w:unhideWhenUsed="1"/>
+    <w:lsdException w:name="Table Subtle 1" w:semiHidden="1" w:unhideWhenUsed="1"/>
     <w:lsdException w:name="Table Subtle 2" w:semiHidden="1" w:unhideWhenUsed="1"/>
     <w:lsdException w:name="Table Web 1" w:semiHidden="1" w:unhideWhenUsed="1"/>
+    <w:lsdException w:name="Table Web 2" w:semiHidden="1" w:unhideWhenUsed="1"/>
+    <w:lsdException w:name="Table Web 3" w:semiHidden="1" w:unhideWhenUsed="1"/>
     <w:lsdException w:name="Balloon Text" w:semiHidden="1" w:unhideWhenUsed="1"/>
     <w:lsdException w:name="Table Grid" w:uiPriority="39"/>
     <w:lsdException w:name="Table Theme" w:semiHidden="1" w:unhideWhenUsed="1"/>
@@ -1558,7 +3443,6 @@
     <w:basedOn w:val="Overskrift1"/>
     <w:next w:val="Normal"/>
     <w:uiPriority w:val="39"/>
-    <w:semiHidden/>
     <w:unhideWhenUsed/>
     <w:qFormat/>
     <w:pPr>
@@ -1630,6 +3514,227 @@
       <w:caps/>
       <w:spacing w:val="21"/>
     </w:rPr>
+  </w:style>
+  <w:style w:type="paragraph" w:styleId="Ingenafstand">
+    <w:name w:val="No Spacing"/>
+    <w:link w:val="IngenafstandTegn"/>
+    <w:uiPriority w:val="1"/>
+    <w:qFormat/>
+    <w:rsid w:val="001C7CC4"/>
+    <w:pPr>
+      <w:spacing w:after="0" w:line="240" w:lineRule="auto"/>
+    </w:pPr>
+    <w:rPr>
+      <w:rFonts w:eastAsiaTheme="minorEastAsia"/>
+      <w:color w:val="auto"/>
+      <w:lang w:eastAsia="zh-CN"/>
+    </w:rPr>
+  </w:style>
+  <w:style w:type="character" w:customStyle="1" w:styleId="IngenafstandTegn">
+    <w:name w:val="Ingen afstand Tegn"/>
+    <w:basedOn w:val="Standardskrifttypeiafsnit"/>
+    <w:link w:val="Ingenafstand"/>
+    <w:uiPriority w:val="1"/>
+    <w:rsid w:val="001C7CC4"/>
+    <w:rPr>
+      <w:rFonts w:eastAsiaTheme="minorEastAsia"/>
+      <w:color w:val="auto"/>
+      <w:lang w:eastAsia="zh-CN"/>
+    </w:rPr>
+  </w:style>
+  <w:style w:type="paragraph" w:styleId="Indholdsfortegnelse2">
+    <w:name w:val="toc 2"/>
+    <w:basedOn w:val="Normal"/>
+    <w:next w:val="Normal"/>
+    <w:autoRedefine/>
+    <w:uiPriority w:val="39"/>
+    <w:unhideWhenUsed/>
+    <w:rsid w:val="001C7CC4"/>
+    <w:pPr>
+      <w:spacing w:before="120" w:after="0"/>
+      <w:ind w:left="220"/>
+    </w:pPr>
+    <w:rPr>
+      <w:b/>
+      <w:bCs/>
+    </w:rPr>
+  </w:style>
+  <w:style w:type="paragraph" w:styleId="Indholdsfortegnelse1">
+    <w:name w:val="toc 1"/>
+    <w:basedOn w:val="Normal"/>
+    <w:next w:val="Normal"/>
+    <w:autoRedefine/>
+    <w:uiPriority w:val="39"/>
+    <w:unhideWhenUsed/>
+    <w:rsid w:val="001C7CC4"/>
+    <w:pPr>
+      <w:spacing w:before="120" w:after="0"/>
+    </w:pPr>
+    <w:rPr>
+      <w:b/>
+      <w:bCs/>
+      <w:i/>
+      <w:iCs/>
+      <w:sz w:val="24"/>
+      <w:szCs w:val="24"/>
+    </w:rPr>
+  </w:style>
+  <w:style w:type="paragraph" w:styleId="Indholdsfortegnelse3">
+    <w:name w:val="toc 3"/>
+    <w:basedOn w:val="Normal"/>
+    <w:next w:val="Normal"/>
+    <w:autoRedefine/>
+    <w:uiPriority w:val="39"/>
+    <w:unhideWhenUsed/>
+    <w:rsid w:val="001C7CC4"/>
+    <w:pPr>
+      <w:spacing w:after="0"/>
+      <w:ind w:left="440"/>
+    </w:pPr>
+    <w:rPr>
+      <w:sz w:val="20"/>
+      <w:szCs w:val="20"/>
+    </w:rPr>
+  </w:style>
+  <w:style w:type="paragraph" w:styleId="Indholdsfortegnelse4">
+    <w:name w:val="toc 4"/>
+    <w:basedOn w:val="Normal"/>
+    <w:next w:val="Normal"/>
+    <w:autoRedefine/>
+    <w:uiPriority w:val="39"/>
+    <w:unhideWhenUsed/>
+    <w:rsid w:val="001C7CC4"/>
+    <w:pPr>
+      <w:spacing w:after="0"/>
+      <w:ind w:left="660"/>
+    </w:pPr>
+    <w:rPr>
+      <w:sz w:val="20"/>
+      <w:szCs w:val="20"/>
+    </w:rPr>
+  </w:style>
+  <w:style w:type="paragraph" w:styleId="Indholdsfortegnelse5">
+    <w:name w:val="toc 5"/>
+    <w:basedOn w:val="Normal"/>
+    <w:next w:val="Normal"/>
+    <w:autoRedefine/>
+    <w:uiPriority w:val="39"/>
+    <w:unhideWhenUsed/>
+    <w:rsid w:val="001C7CC4"/>
+    <w:pPr>
+      <w:spacing w:after="0"/>
+      <w:ind w:left="880"/>
+    </w:pPr>
+    <w:rPr>
+      <w:sz w:val="20"/>
+      <w:szCs w:val="20"/>
+    </w:rPr>
+  </w:style>
+  <w:style w:type="paragraph" w:styleId="Indholdsfortegnelse6">
+    <w:name w:val="toc 6"/>
+    <w:basedOn w:val="Normal"/>
+    <w:next w:val="Normal"/>
+    <w:autoRedefine/>
+    <w:uiPriority w:val="39"/>
+    <w:unhideWhenUsed/>
+    <w:rsid w:val="001C7CC4"/>
+    <w:pPr>
+      <w:spacing w:after="0"/>
+      <w:ind w:left="1100"/>
+    </w:pPr>
+    <w:rPr>
+      <w:sz w:val="20"/>
+      <w:szCs w:val="20"/>
+    </w:rPr>
+  </w:style>
+  <w:style w:type="paragraph" w:styleId="Indholdsfortegnelse7">
+    <w:name w:val="toc 7"/>
+    <w:basedOn w:val="Normal"/>
+    <w:next w:val="Normal"/>
+    <w:autoRedefine/>
+    <w:uiPriority w:val="39"/>
+    <w:unhideWhenUsed/>
+    <w:rsid w:val="001C7CC4"/>
+    <w:pPr>
+      <w:spacing w:after="0"/>
+      <w:ind w:left="1320"/>
+    </w:pPr>
+    <w:rPr>
+      <w:sz w:val="20"/>
+      <w:szCs w:val="20"/>
+    </w:rPr>
+  </w:style>
+  <w:style w:type="paragraph" w:styleId="Indholdsfortegnelse8">
+    <w:name w:val="toc 8"/>
+    <w:basedOn w:val="Normal"/>
+    <w:next w:val="Normal"/>
+    <w:autoRedefine/>
+    <w:uiPriority w:val="39"/>
+    <w:unhideWhenUsed/>
+    <w:rsid w:val="001C7CC4"/>
+    <w:pPr>
+      <w:spacing w:after="0"/>
+      <w:ind w:left="1540"/>
+    </w:pPr>
+    <w:rPr>
+      <w:sz w:val="20"/>
+      <w:szCs w:val="20"/>
+    </w:rPr>
+  </w:style>
+  <w:style w:type="paragraph" w:styleId="Indholdsfortegnelse9">
+    <w:name w:val="toc 9"/>
+    <w:basedOn w:val="Normal"/>
+    <w:next w:val="Normal"/>
+    <w:autoRedefine/>
+    <w:uiPriority w:val="39"/>
+    <w:unhideWhenUsed/>
+    <w:rsid w:val="001C7CC4"/>
+    <w:pPr>
+      <w:spacing w:after="0"/>
+      <w:ind w:left="1760"/>
+    </w:pPr>
+    <w:rPr>
+      <w:sz w:val="20"/>
+      <w:szCs w:val="20"/>
+    </w:rPr>
+  </w:style>
+  <w:style w:type="character" w:styleId="Sidetal">
+    <w:name w:val="page number"/>
+    <w:basedOn w:val="Standardskrifttypeiafsnit"/>
+    <w:uiPriority w:val="99"/>
+    <w:semiHidden/>
+    <w:unhideWhenUsed/>
+    <w:rsid w:val="001C7CC4"/>
+  </w:style>
+  <w:style w:type="character" w:styleId="Hyperlink">
+    <w:name w:val="Hyperlink"/>
+    <w:basedOn w:val="Standardskrifttypeiafsnit"/>
+    <w:uiPriority w:val="99"/>
+    <w:unhideWhenUsed/>
+    <w:rsid w:val="00F065A7"/>
+    <w:rPr>
+      <w:color w:val="3D859C" w:themeColor="hyperlink"/>
+      <w:u w:val="single"/>
+    </w:rPr>
+  </w:style>
+  <w:style w:type="table" w:styleId="Tabel-Gitter">
+    <w:name w:val="Table Grid"/>
+    <w:basedOn w:val="Tabel-Normal"/>
+    <w:uiPriority w:val="39"/>
+    <w:rsid w:val="00C27A73"/>
+    <w:pPr>
+      <w:spacing w:after="0" w:line="240" w:lineRule="auto"/>
+    </w:pPr>
+    <w:tblPr>
+      <w:tblBorders>
+        <w:top w:val="single" w:sz="4" w:space="0" w:color="auto"/>
+        <w:left w:val="single" w:sz="4" w:space="0" w:color="auto"/>
+        <w:bottom w:val="single" w:sz="4" w:space="0" w:color="auto"/>
+        <w:right w:val="single" w:sz="4" w:space="0" w:color="auto"/>
+        <w:insideH w:val="single" w:sz="4" w:space="0" w:color="auto"/>
+        <w:insideV w:val="single" w:sz="4" w:space="0" w:color="auto"/>
+      </w:tblBorders>
+    </w:tblPr>
   </w:style>
 </w:styles>
 </file>
@@ -1893,4 +3998,16 @@
     </a:ext>
   </a:extLst>
 </a:theme>
+</file>
+
+<file path=customXml/item1.xml><?xml version="1.0" encoding="utf-8"?>
+<b:Sources xmlns:b="http://schemas.openxmlformats.org/officeDocument/2006/bibliography" xmlns="http://schemas.openxmlformats.org/officeDocument/2006/bibliography" SelectedStyle="/APASixthEditionOfficeOnline.xsl" StyleName="APA" Version="6"/>
+</file>
+
+<file path=customXml/itemProps1.xml><?xml version="1.0" encoding="utf-8"?>
+<ds:datastoreItem xmlns:ds="http://schemas.openxmlformats.org/officeDocument/2006/customXml" ds:itemID="{BBF37E05-2456-2C42-8B44-D3F27B42F355}">
+  <ds:schemaRefs>
+    <ds:schemaRef ds:uri="http://schemas.openxmlformats.org/officeDocument/2006/bibliography"/>
+  </ds:schemaRefs>
+</ds:datastoreItem>
 </file>
</xml_diff>

<commit_message>
Wrote case & problemformulering & removed .DS_Store
</commit_message>
<xml_diff>
--- a/doc/ProcessRapport.docx
+++ b/doc/ProcessRapport.docx
@@ -10,6 +10,7 @@
           <w:docPartUnique/>
         </w:docPartObj>
       </w:sdtPr>
+      <w:sdtEndPr/>
       <w:sdtContent>
         <w:p>
           <w:r>
@@ -290,6 +291,7 @@
                                     <w15:appearance w15:val="hidden"/>
                                     <w:text/>
                                   </w:sdtPr>
+                                  <w:sdtEndPr/>
                                   <w:sdtContent>
                                     <w:p>
                                       <w:pPr>
@@ -361,6 +363,7 @@
                                       <w15:appearance w15:val="hidden"/>
                                       <w:text/>
                                     </w:sdtPr>
+                                    <w:sdtEndPr/>
                                     <w:sdtContent>
                                       <w:r>
                                         <w:rPr>
@@ -426,6 +429,7 @@
                               <w15:appearance w15:val="hidden"/>
                               <w:text/>
                             </w:sdtPr>
+                            <w:sdtEndPr/>
                             <w:sdtContent>
                               <w:p>
                                 <w:pPr>
@@ -497,6 +501,7 @@
                                 <w15:appearance w15:val="hidden"/>
                                 <w:text/>
                               </w:sdtPr>
+                              <w:sdtEndPr/>
                               <w:sdtContent>
                                 <w:r>
                                   <w:rPr>
@@ -730,6 +735,7 @@
                                     <w15:appearance w15:val="hidden"/>
                                     <w:text/>
                                   </w:sdtPr>
+                                  <w:sdtEndPr/>
                                   <w:sdtContent>
                                     <w:p>
                                       <w:pPr>
@@ -772,6 +778,7 @@
                                     <w15:appearance w15:val="hidden"/>
                                     <w:text/>
                                   </w:sdtPr>
+                                  <w:sdtEndPr/>
                                   <w:sdtContent>
                                     <w:p>
                                       <w:pPr>
@@ -848,6 +855,7 @@
                               <w15:appearance w15:val="hidden"/>
                               <w:text/>
                             </w:sdtPr>
+                            <w:sdtEndPr/>
                             <w:sdtContent>
                               <w:p>
                                 <w:pPr>
@@ -890,6 +898,7 @@
                               <w15:appearance w15:val="hidden"/>
                               <w:text/>
                             </w:sdtPr>
+                            <w:sdtEndPr/>
                             <w:sdtContent>
                               <w:p>
                                 <w:pPr>
@@ -960,6 +969,12 @@
     </w:p>
     <w:sdt>
       <w:sdtPr>
+        <w:rPr>
+          <w:rFonts w:asciiTheme="minorHAnsi" w:hAnsiTheme="minorHAnsi"/>
+          <w:b w:val="0"/>
+          <w:spacing w:val="0"/>
+          <w:sz w:val="22"/>
+        </w:rPr>
         <w:id w:val="1636673980"/>
         <w:docPartObj>
           <w:docPartGallery w:val="Table of Contents"/>
@@ -968,11 +983,8 @@
       </w:sdtPr>
       <w:sdtEndPr>
         <w:rPr>
-          <w:rFonts w:asciiTheme="minorHAnsi" w:hAnsiTheme="minorHAnsi"/>
           <w:bCs/>
           <w:noProof/>
-          <w:spacing w:val="0"/>
-          <w:sz w:val="22"/>
         </w:rPr>
       </w:sdtEndPr>
       <w:sdtContent>
@@ -1923,6 +1935,206 @@
       </w:r>
       <w:bookmarkEnd w:id="2"/>
     </w:p>
+    <w:p/>
+    <w:p>
+      <w:pPr>
+        <w:pStyle w:val="Overskrift1"/>
+        <w:jc w:val="center"/>
+        <w:rPr>
+          <w:sz w:val="32"/>
+          <w:szCs w:val="32"/>
+        </w:rPr>
+      </w:pPr>
+      <w:r>
+        <w:rPr>
+          <w:sz w:val="32"/>
+          <w:szCs w:val="32"/>
+        </w:rPr>
+        <w:t>Case</w:t>
+      </w:r>
+    </w:p>
+    <w:p>
+      <w:pPr>
+        <w:rPr>
+          <w:sz w:val="24"/>
+          <w:szCs w:val="24"/>
+          <w:lang w:eastAsia="da-DK"/>
+        </w:rPr>
+      </w:pPr>
+      <w:r>
+        <w:rPr>
+          <w:sz w:val="24"/>
+          <w:szCs w:val="24"/>
+          <w:lang w:eastAsia="da-DK"/>
+        </w:rPr>
+        <w:t>Du sidder på en restaurant, tjeneren kommer ned og spørger, hvad du gerne vil bestille. Tjeneren går tilbage til skranken for at sende din bestilling ind i systemet. Dette kan have 4 udfald. </w:t>
+      </w:r>
+    </w:p>
+    <w:p>
+      <w:pPr>
+        <w:pStyle w:val="Listeafsnit"/>
+        <w:numPr>
+          <w:ilvl w:val="0"/>
+          <w:numId w:val="11"/>
+        </w:numPr>
+        <w:rPr>
+          <w:rFonts w:cs="Times New Roman"/>
+          <w:sz w:val="24"/>
+          <w:szCs w:val="24"/>
+          <w:lang w:eastAsia="da-DK"/>
+        </w:rPr>
+      </w:pPr>
+      <w:r>
+        <w:rPr>
+          <w:sz w:val="24"/>
+          <w:szCs w:val="24"/>
+          <w:lang w:eastAsia="da-DK"/>
+        </w:rPr>
+        <w:t>Din ordre kan være bestilt med nøjagtig det som du gerne ville have, og alt er fint.</w:t>
+      </w:r>
+      <w:r>
+        <w:rPr>
+          <w:rFonts w:cs="Times New Roman"/>
+          <w:sz w:val="24"/>
+          <w:szCs w:val="24"/>
+          <w:lang w:eastAsia="da-DK"/>
+        </w:rPr>
+        <w:t xml:space="preserve"> </w:t>
+      </w:r>
+    </w:p>
+    <w:p>
+      <w:pPr>
+        <w:pStyle w:val="Listeafsnit"/>
+        <w:numPr>
+          <w:ilvl w:val="0"/>
+          <w:numId w:val="11"/>
+        </w:numPr>
+        <w:rPr>
+          <w:rFonts w:cs="Times New Roman"/>
+          <w:sz w:val="24"/>
+          <w:szCs w:val="24"/>
+          <w:lang w:eastAsia="da-DK"/>
+        </w:rPr>
+      </w:pPr>
+      <w:r>
+        <w:rPr>
+          <w:sz w:val="24"/>
+          <w:szCs w:val="24"/>
+          <w:lang w:eastAsia="da-DK"/>
+        </w:rPr>
+        <w:t>Din ordre kan være korrekt, men den tager rigtig lang tid om at blive færdig, så du vælger at gå op til skranken og afbestille din ordre og finde et andet sted at få dit måltid. </w:t>
+      </w:r>
+    </w:p>
+    <w:p>
+      <w:pPr>
+        <w:pStyle w:val="Listeafsnit"/>
+        <w:numPr>
+          <w:ilvl w:val="0"/>
+          <w:numId w:val="11"/>
+        </w:numPr>
+        <w:rPr>
+          <w:rFonts w:cs="Times New Roman"/>
+          <w:sz w:val="24"/>
+          <w:szCs w:val="24"/>
+          <w:lang w:eastAsia="da-DK"/>
+        </w:rPr>
+      </w:pPr>
+      <w:r>
+        <w:rPr>
+          <w:sz w:val="24"/>
+          <w:szCs w:val="24"/>
+          <w:lang w:eastAsia="da-DK"/>
+        </w:rPr>
+        <w:t>Din ordre kan også være forkert sat ind i systemet, så du får noget som du ikke har bestilt. </w:t>
+      </w:r>
+    </w:p>
+    <w:p>
+      <w:pPr>
+        <w:pStyle w:val="Listeafsnit"/>
+        <w:numPr>
+          <w:ilvl w:val="0"/>
+          <w:numId w:val="11"/>
+        </w:numPr>
+        <w:rPr>
+          <w:rFonts w:cs="Times New Roman"/>
+          <w:sz w:val="24"/>
+          <w:szCs w:val="24"/>
+          <w:lang w:eastAsia="da-DK"/>
+        </w:rPr>
+      </w:pPr>
+      <w:r>
+        <w:rPr>
+          <w:sz w:val="24"/>
+          <w:szCs w:val="24"/>
+          <w:lang w:eastAsia="da-DK"/>
+        </w:rPr>
+        <w:t>På vej tilbage til skranken kan tjeneren have taget en anden ordre på vejen, og så glemme at skrive din ordre ind i systemet, så du aldrig modtager dit måltid. </w:t>
+      </w:r>
+    </w:p>
+    <w:p>
+      <w:pPr>
+        <w:rPr>
+          <w:rFonts w:cs="Times New Roman"/>
+          <w:sz w:val="24"/>
+          <w:szCs w:val="24"/>
+          <w:lang w:eastAsia="da-DK"/>
+        </w:rPr>
+      </w:pPr>
+      <w:r>
+        <w:rPr>
+          <w:sz w:val="24"/>
+          <w:szCs w:val="24"/>
+          <w:lang w:eastAsia="da-DK"/>
+        </w:rPr>
+        <w:t>3 ud af disse 4 scenarier kan resultere i utilfredse kunder og tabt omsætning.</w:t>
+      </w:r>
+    </w:p>
+    <w:p/>
+    <w:p>
+      <w:pPr>
+        <w:pStyle w:val="Overskrift1"/>
+        <w:jc w:val="center"/>
+        <w:rPr>
+          <w:sz w:val="32"/>
+          <w:szCs w:val="32"/>
+        </w:rPr>
+      </w:pPr>
+      <w:r>
+        <w:rPr>
+          <w:sz w:val="32"/>
+          <w:szCs w:val="32"/>
+        </w:rPr>
+        <w:t>Problemformulering</w:t>
+      </w:r>
+    </w:p>
+    <w:p>
+      <w:pPr>
+        <w:rPr>
+          <w:rFonts w:ascii="Times New Roman" w:hAnsi="Times New Roman" w:cs="Times New Roman"/>
+          <w:color w:val="auto"/>
+          <w:lang w:eastAsia="da-DK"/>
+        </w:rPr>
+      </w:pPr>
+      <w:r>
+        <w:rPr>
+          <w:lang w:eastAsia="da-DK"/>
+        </w:rPr>
+        <w:t xml:space="preserve">Hvordan får vi en mere struktureret måde, hvorpå man kan afgive sine ordrer på restauranter, minimere risikoen for at tjenere glemmer kunders ordrer og </w:t>
+      </w:r>
+      <w:r>
+        <w:rPr>
+          <w:lang w:eastAsia="da-DK"/>
+        </w:rPr>
+        <w:t>informere</w:t>
+      </w:r>
+      <w:r>
+        <w:rPr>
+          <w:lang w:eastAsia="da-DK"/>
+        </w:rPr>
+        <w:t xml:space="preserve"> køkkenpersonalet om, når en ordre er gået over tid?</w:t>
+      </w:r>
+    </w:p>
+    <w:p/>
     <w:sectPr>
       <w:headerReference w:type="default" r:id="rId9"/>
       <w:footerReference w:type="even" r:id="rId10"/>
@@ -1977,6 +2189,11 @@
         <w:docPartUnique/>
       </w:docPartObj>
     </w:sdtPr>
+    <w:sdtEndPr>
+      <w:rPr>
+        <w:rStyle w:val="Sidetal"/>
+      </w:rPr>
+    </w:sdtEndPr>
     <w:sdtContent>
       <w:p>
         <w:pPr>
@@ -2029,6 +2246,11 @@
         <w:docPartUnique/>
       </w:docPartObj>
     </w:sdtPr>
+    <w:sdtEndPr>
+      <w:rPr>
+        <w:rStyle w:val="Sidetal"/>
+      </w:rPr>
+    </w:sdtEndPr>
     <w:sdtContent>
       <w:p>
         <w:pPr>
@@ -2466,6 +2688,119 @@
       </w:rPr>
     </w:lvl>
   </w:abstractNum>
+  <w:abstractNum w:abstractNumId="10" w15:restartNumberingAfterBreak="0">
+    <w:nsid w:val="3AF455D6"/>
+    <w:multiLevelType w:val="hybridMultilevel"/>
+    <w:tmpl w:val="8BF6C6E8"/>
+    <w:lvl w:ilvl="0" w:tplc="04060001">
+      <w:start w:val="1"/>
+      <w:numFmt w:val="bullet"/>
+      <w:lvlText w:val=""/>
+      <w:lvlJc w:val="left"/>
+      <w:pPr>
+        <w:ind w:left="720" w:hanging="360"/>
+      </w:pPr>
+      <w:rPr>
+        <w:rFonts w:ascii="Symbol" w:hAnsi="Symbol" w:hint="default"/>
+      </w:rPr>
+    </w:lvl>
+    <w:lvl w:ilvl="1" w:tplc="04060003" w:tentative="1">
+      <w:start w:val="1"/>
+      <w:numFmt w:val="bullet"/>
+      <w:lvlText w:val="o"/>
+      <w:lvlJc w:val="left"/>
+      <w:pPr>
+        <w:ind w:left="1440" w:hanging="360"/>
+      </w:pPr>
+      <w:rPr>
+        <w:rFonts w:ascii="Courier New" w:hAnsi="Courier New" w:hint="default"/>
+      </w:rPr>
+    </w:lvl>
+    <w:lvl w:ilvl="2" w:tplc="04060005" w:tentative="1">
+      <w:start w:val="1"/>
+      <w:numFmt w:val="bullet"/>
+      <w:lvlText w:val=""/>
+      <w:lvlJc w:val="left"/>
+      <w:pPr>
+        <w:ind w:left="2160" w:hanging="360"/>
+      </w:pPr>
+      <w:rPr>
+        <w:rFonts w:ascii="Wingdings" w:hAnsi="Wingdings" w:hint="default"/>
+      </w:rPr>
+    </w:lvl>
+    <w:lvl w:ilvl="3" w:tplc="04060001" w:tentative="1">
+      <w:start w:val="1"/>
+      <w:numFmt w:val="bullet"/>
+      <w:lvlText w:val=""/>
+      <w:lvlJc w:val="left"/>
+      <w:pPr>
+        <w:ind w:left="2880" w:hanging="360"/>
+      </w:pPr>
+      <w:rPr>
+        <w:rFonts w:ascii="Symbol" w:hAnsi="Symbol" w:hint="default"/>
+      </w:rPr>
+    </w:lvl>
+    <w:lvl w:ilvl="4" w:tplc="04060003" w:tentative="1">
+      <w:start w:val="1"/>
+      <w:numFmt w:val="bullet"/>
+      <w:lvlText w:val="o"/>
+      <w:lvlJc w:val="left"/>
+      <w:pPr>
+        <w:ind w:left="3600" w:hanging="360"/>
+      </w:pPr>
+      <w:rPr>
+        <w:rFonts w:ascii="Courier New" w:hAnsi="Courier New" w:hint="default"/>
+      </w:rPr>
+    </w:lvl>
+    <w:lvl w:ilvl="5" w:tplc="04060005" w:tentative="1">
+      <w:start w:val="1"/>
+      <w:numFmt w:val="bullet"/>
+      <w:lvlText w:val=""/>
+      <w:lvlJc w:val="left"/>
+      <w:pPr>
+        <w:ind w:left="4320" w:hanging="360"/>
+      </w:pPr>
+      <w:rPr>
+        <w:rFonts w:ascii="Wingdings" w:hAnsi="Wingdings" w:hint="default"/>
+      </w:rPr>
+    </w:lvl>
+    <w:lvl w:ilvl="6" w:tplc="04060001" w:tentative="1">
+      <w:start w:val="1"/>
+      <w:numFmt w:val="bullet"/>
+      <w:lvlText w:val=""/>
+      <w:lvlJc w:val="left"/>
+      <w:pPr>
+        <w:ind w:left="5040" w:hanging="360"/>
+      </w:pPr>
+      <w:rPr>
+        <w:rFonts w:ascii="Symbol" w:hAnsi="Symbol" w:hint="default"/>
+      </w:rPr>
+    </w:lvl>
+    <w:lvl w:ilvl="7" w:tplc="04060003" w:tentative="1">
+      <w:start w:val="1"/>
+      <w:numFmt w:val="bullet"/>
+      <w:lvlText w:val="o"/>
+      <w:lvlJc w:val="left"/>
+      <w:pPr>
+        <w:ind w:left="5760" w:hanging="360"/>
+      </w:pPr>
+      <w:rPr>
+        <w:rFonts w:ascii="Courier New" w:hAnsi="Courier New" w:hint="default"/>
+      </w:rPr>
+    </w:lvl>
+    <w:lvl w:ilvl="8" w:tplc="04060005" w:tentative="1">
+      <w:start w:val="1"/>
+      <w:numFmt w:val="bullet"/>
+      <w:lvlText w:val=""/>
+      <w:lvlJc w:val="left"/>
+      <w:pPr>
+        <w:ind w:left="6480" w:hanging="360"/>
+      </w:pPr>
+      <w:rPr>
+        <w:rFonts w:ascii="Wingdings" w:hAnsi="Wingdings" w:hint="default"/>
+      </w:rPr>
+    </w:lvl>
+  </w:abstractNum>
   <w:num w:numId="1">
     <w:abstractNumId w:val="9"/>
   </w:num>
@@ -2495,6 +2830,9 @@
   </w:num>
   <w:num w:numId="10">
     <w:abstractNumId w:val="0"/>
+  </w:num>
+  <w:num w:numId="11">
+    <w:abstractNumId w:val="10"/>
   </w:num>
 </w:numbering>
 </file>
@@ -3453,7 +3791,6 @@
     <w:name w:val="List Paragraph"/>
     <w:basedOn w:val="Normal"/>
     <w:uiPriority w:val="34"/>
-    <w:semiHidden/>
     <w:unhideWhenUsed/>
     <w:qFormat/>
     <w:pPr>
@@ -3735,6 +4072,24 @@
         <w:insideV w:val="single" w:sz="4" w:space="0" w:color="auto"/>
       </w:tblBorders>
     </w:tblPr>
+  </w:style>
+  <w:style w:type="paragraph" w:styleId="NormalWeb">
+    <w:name w:val="Normal (Web)"/>
+    <w:basedOn w:val="Normal"/>
+    <w:uiPriority w:val="99"/>
+    <w:semiHidden/>
+    <w:unhideWhenUsed/>
+    <w:rsid w:val="00A35755"/>
+    <w:pPr>
+      <w:spacing w:before="100" w:beforeAutospacing="1" w:after="100" w:afterAutospacing="1" w:line="240" w:lineRule="auto"/>
+    </w:pPr>
+    <w:rPr>
+      <w:rFonts w:ascii="Times New Roman" w:eastAsia="Times New Roman" w:hAnsi="Times New Roman" w:cs="Times New Roman"/>
+      <w:color w:val="auto"/>
+      <w:sz w:val="24"/>
+      <w:szCs w:val="24"/>
+      <w:lang w:eastAsia="da-DK"/>
+    </w:rPr>
   </w:style>
 </w:styles>
 </file>

</xml_diff>

<commit_message>
rettede en lille ting
</commit_message>
<xml_diff>
--- a/doc/ProcessRapport.docx
+++ b/doc/ProcessRapport.docx
@@ -10,6 +10,7 @@
           <w:docPartUnique/>
         </w:docPartObj>
       </w:sdtPr>
+      <w:sdtEndPr/>
       <w:sdtContent>
         <w:p>
           <w:r>
@@ -314,6 +315,7 @@
                                     <w15:appearance w15:val="hidden"/>
                                     <w:text/>
                                   </w:sdtPr>
+                                  <w:sdtEndPr/>
                                   <w:sdtContent>
                                     <w:p>
                                       <w:pPr>
@@ -336,7 +338,6 @@
                                         </w:rPr>
                                         <w:t xml:space="preserve">Daniel </w:t>
                                       </w:r>
-                                      <w:proofErr w:type="spellStart"/>
                                       <w:r>
                                         <w:rPr>
                                           <w:color w:val="4B3A2E" w:themeColor="text2"/>
@@ -344,17 +345,7 @@
                                           <w:sz w:val="36"/>
                                           <w:szCs w:val="36"/>
                                         </w:rPr>
-                                        <w:t>Skriver</w:t>
-                                      </w:r>
-                                      <w:proofErr w:type="spellEnd"/>
-                                      <w:r>
-                                        <w:rPr>
-                                          <w:color w:val="4B3A2E" w:themeColor="text2"/>
-                                          <w:spacing w:val="10"/>
-                                          <w:sz w:val="36"/>
-                                          <w:szCs w:val="36"/>
-                                        </w:rPr>
-                                        <w:t xml:space="preserve"> Hansen</w:t>
+                                        <w:t>Skriver Hansen</w:t>
                                       </w:r>
                                     </w:p>
                                   </w:sdtContent>
@@ -385,6 +376,7 @@
                                       <w15:appearance w15:val="hidden"/>
                                       <w:text/>
                                     </w:sdtPr>
+                                    <w:sdtEndPr/>
                                     <w:sdtContent>
                                       <w:r>
                                         <w:rPr>
@@ -754,6 +746,7 @@
                                     <w15:appearance w15:val="hidden"/>
                                     <w:text/>
                                   </w:sdtPr>
+                                  <w:sdtEndPr/>
                                   <w:sdtContent>
                                     <w:p>
                                       <w:pPr>
@@ -796,6 +789,7 @@
                                     <w15:appearance w15:val="hidden"/>
                                     <w:text/>
                                   </w:sdtPr>
+                                  <w:sdtEndPr/>
                                   <w:sdtContent>
                                     <w:p>
                                       <w:pPr>
@@ -3997,7 +3991,21 @@
           <w:sz w:val="24"/>
           <w:szCs w:val="24"/>
         </w:rPr>
-        <w:t xml:space="preserve"> noget ”Memory”, så reservere man en del af computerens fysiske hukommelse, nede i den ”RAM” (</w:t>
+        <w:t xml:space="preserve"> noget ”Memory”, så reservere man en del af computerens fysiske hukommelse, nede i den</w:t>
+      </w:r>
+      <w:r>
+        <w:rPr>
+          <w:sz w:val="24"/>
+          <w:szCs w:val="24"/>
+        </w:rPr>
+        <w:t>s</w:t>
+      </w:r>
+      <w:r>
+        <w:rPr>
+          <w:sz w:val="24"/>
+          <w:szCs w:val="24"/>
+        </w:rPr>
+        <w:t xml:space="preserve"> ”RAM” (</w:t>
       </w:r>
       <w:proofErr w:type="spellStart"/>
       <w:r>
@@ -4108,7 +4116,21 @@
           <w:sz w:val="24"/>
           <w:szCs w:val="24"/>
         </w:rPr>
-        <w:t>, for at befri noget hukommelse som er optaget, men som ikke bruges længere.</w:t>
+        <w:t xml:space="preserve">, for at </w:t>
+      </w:r>
+      <w:r>
+        <w:rPr>
+          <w:sz w:val="24"/>
+          <w:szCs w:val="24"/>
+        </w:rPr>
+        <w:t>frigøre</w:t>
+      </w:r>
+      <w:r>
+        <w:rPr>
+          <w:sz w:val="24"/>
+          <w:szCs w:val="24"/>
+        </w:rPr>
+        <w:t xml:space="preserve"> noget hukommelse som er optaget, men som ikke bruges længere.</w:t>
       </w:r>
     </w:p>
     <w:p>
@@ -11887,6 +11909,11 @@
         <w:docPartUnique/>
       </w:docPartObj>
     </w:sdtPr>
+    <w:sdtEndPr>
+      <w:rPr>
+        <w:rStyle w:val="Sidetal"/>
+      </w:rPr>
+    </w:sdtEndPr>
     <w:sdtContent>
       <w:p>
         <w:pPr>
@@ -11939,6 +11966,11 @@
         <w:docPartUnique/>
       </w:docPartObj>
     </w:sdtPr>
+    <w:sdtEndPr>
+      <w:rPr>
+        <w:rStyle w:val="Sidetal"/>
+      </w:rPr>
+    </w:sdtEndPr>
     <w:sdtContent>
       <w:p>
         <w:pPr>

</xml_diff>

<commit_message>
Made formatting & wrote produktrapport
</commit_message>
<xml_diff>
--- a/doc/ProcessRapport.docx
+++ b/doc/ProcessRapport.docx
@@ -1077,7 +1077,7 @@
                 <w:noProof/>
                 <w:webHidden/>
               </w:rPr>
-              <w:t>2</w:t>
+              <w:t>1</w:t>
             </w:r>
             <w:r>
               <w:rPr>
@@ -1152,7 +1152,7 @@
                 <w:noProof/>
                 <w:webHidden/>
               </w:rPr>
-              <w:t>3</w:t>
+              <w:t>2</w:t>
             </w:r>
             <w:r>
               <w:rPr>
@@ -1227,7 +1227,7 @@
                 <w:noProof/>
                 <w:webHidden/>
               </w:rPr>
-              <w:t>3</w:t>
+              <w:t>2</w:t>
             </w:r>
             <w:r>
               <w:rPr>
@@ -1303,7 +1303,7 @@
                 <w:noProof/>
                 <w:webHidden/>
               </w:rPr>
-              <w:t>3</w:t>
+              <w:t>2</w:t>
             </w:r>
             <w:r>
               <w:rPr>
@@ -1378,7 +1378,7 @@
                 <w:noProof/>
                 <w:webHidden/>
               </w:rPr>
-              <w:t>4</w:t>
+              <w:t>3</w:t>
             </w:r>
             <w:r>
               <w:rPr>
@@ -1453,7 +1453,7 @@
                 <w:noProof/>
                 <w:webHidden/>
               </w:rPr>
-              <w:t>4</w:t>
+              <w:t>3</w:t>
             </w:r>
             <w:r>
               <w:rPr>
@@ -1528,7 +1528,7 @@
                 <w:noProof/>
                 <w:webHidden/>
               </w:rPr>
-              <w:t>4</w:t>
+              <w:t>3</w:t>
             </w:r>
             <w:r>
               <w:rPr>
@@ -1603,7 +1603,7 @@
                 <w:noProof/>
                 <w:webHidden/>
               </w:rPr>
-              <w:t>5</w:t>
+              <w:t>4</w:t>
             </w:r>
             <w:r>
               <w:rPr>
@@ -1679,7 +1679,7 @@
                 <w:noProof/>
                 <w:webHidden/>
               </w:rPr>
-              <w:t>6</w:t>
+              <w:t>5</w:t>
             </w:r>
             <w:r>
               <w:rPr>
@@ -1754,7 +1754,7 @@
                 <w:noProof/>
                 <w:webHidden/>
               </w:rPr>
-              <w:t>7</w:t>
+              <w:t>6</w:t>
             </w:r>
             <w:r>
               <w:rPr>
@@ -1830,7 +1830,7 @@
                 <w:noProof/>
                 <w:webHidden/>
               </w:rPr>
-              <w:t>7</w:t>
+              <w:t>6</w:t>
             </w:r>
             <w:r>
               <w:rPr>
@@ -1906,7 +1906,7 @@
                 <w:noProof/>
                 <w:webHidden/>
               </w:rPr>
-              <w:t>7</w:t>
+              <w:t>6</w:t>
             </w:r>
             <w:r>
               <w:rPr>
@@ -1981,7 +1981,7 @@
                 <w:noProof/>
                 <w:webHidden/>
               </w:rPr>
-              <w:t>8</w:t>
+              <w:t>7</w:t>
             </w:r>
             <w:r>
               <w:rPr>
@@ -2057,7 +2057,7 @@
                 <w:noProof/>
                 <w:webHidden/>
               </w:rPr>
-              <w:t>9</w:t>
+              <w:t>8</w:t>
             </w:r>
             <w:r>
               <w:rPr>
@@ -2131,7 +2131,7 @@
                 <w:noProof/>
                 <w:webHidden/>
               </w:rPr>
-              <w:t>9</w:t>
+              <w:t>8</w:t>
             </w:r>
             <w:r>
               <w:rPr>
@@ -2205,7 +2205,7 @@
                 <w:noProof/>
                 <w:webHidden/>
               </w:rPr>
-              <w:t>9</w:t>
+              <w:t>8</w:t>
             </w:r>
             <w:r>
               <w:rPr>
@@ -2281,7 +2281,7 @@
                 <w:noProof/>
                 <w:webHidden/>
               </w:rPr>
-              <w:t>11</w:t>
+              <w:t>10</w:t>
             </w:r>
             <w:r>
               <w:rPr>
@@ -2355,7 +2355,7 @@
                 <w:noProof/>
                 <w:webHidden/>
               </w:rPr>
-              <w:t>11</w:t>
+              <w:t>10</w:t>
             </w:r>
             <w:r>
               <w:rPr>
@@ -2429,7 +2429,7 @@
                 <w:noProof/>
                 <w:webHidden/>
               </w:rPr>
-              <w:t>11</w:t>
+              <w:t>10</w:t>
             </w:r>
             <w:r>
               <w:rPr>
@@ -2505,7 +2505,7 @@
                 <w:noProof/>
                 <w:webHidden/>
               </w:rPr>
-              <w:t>12</w:t>
+              <w:t>11</w:t>
             </w:r>
             <w:r>
               <w:rPr>
@@ -2579,7 +2579,7 @@
                 <w:noProof/>
                 <w:webHidden/>
               </w:rPr>
-              <w:t>12</w:t>
+              <w:t>11</w:t>
             </w:r>
             <w:r>
               <w:rPr>
@@ -2653,7 +2653,7 @@
                 <w:noProof/>
                 <w:webHidden/>
               </w:rPr>
-              <w:t>12</w:t>
+              <w:t>11</w:t>
             </w:r>
             <w:r>
               <w:rPr>
@@ -2729,7 +2729,7 @@
                 <w:noProof/>
                 <w:webHidden/>
               </w:rPr>
-              <w:t>13</w:t>
+              <w:t>12</w:t>
             </w:r>
             <w:r>
               <w:rPr>
@@ -2805,7 +2805,7 @@
                 <w:noProof/>
                 <w:webHidden/>
               </w:rPr>
-              <w:t>14</w:t>
+              <w:t>13</w:t>
             </w:r>
             <w:r>
               <w:rPr>
@@ -2881,7 +2881,7 @@
                 <w:noProof/>
                 <w:webHidden/>
               </w:rPr>
-              <w:t>14</w:t>
+              <w:t>13</w:t>
             </w:r>
             <w:r>
               <w:rPr>
@@ -2957,7 +2957,7 @@
                 <w:noProof/>
                 <w:webHidden/>
               </w:rPr>
-              <w:t>14</w:t>
+              <w:t>13</w:t>
             </w:r>
             <w:r>
               <w:rPr>
@@ -3032,7 +3032,7 @@
                 <w:noProof/>
                 <w:webHidden/>
               </w:rPr>
-              <w:t>15</w:t>
+              <w:t>14</w:t>
             </w:r>
             <w:r>
               <w:rPr>
@@ -3108,7 +3108,7 @@
                 <w:noProof/>
                 <w:webHidden/>
               </w:rPr>
-              <w:t>15</w:t>
+              <w:t>14</w:t>
             </w:r>
             <w:r>
               <w:rPr>
@@ -3183,7 +3183,7 @@
                 <w:noProof/>
                 <w:webHidden/>
               </w:rPr>
-              <w:t>16</w:t>
+              <w:t>15</w:t>
             </w:r>
             <w:r>
               <w:rPr>
@@ -3206,6 +3206,22 @@
         </w:p>
       </w:sdtContent>
     </w:sdt>
+    <w:p>
+      <w:pPr>
+        <w:sectPr>
+          <w:headerReference w:type="default" r:id="rId8"/>
+          <w:footerReference w:type="even" r:id="rId9"/>
+          <w:footerReference w:type="default" r:id="rId10"/>
+          <w:headerReference w:type="first" r:id="rId11"/>
+          <w:pgSz w:w="11907" w:h="16839" w:code="9"/>
+          <w:pgMar w:top="1152" w:right="1123" w:bottom="1195" w:left="1123" w:header="432" w:footer="720" w:gutter="0"/>
+          <w:pgNumType w:start="0"/>
+          <w:cols w:space="720"/>
+          <w:titlePg/>
+          <w:docGrid w:linePitch="360"/>
+        </w:sectPr>
+      </w:pPr>
+    </w:p>
     <w:p/>
     <w:p/>
     <w:p>
@@ -3662,7 +3678,7 @@
                     <pic:cNvPicPr/>
                   </pic:nvPicPr>
                   <pic:blipFill>
-                    <a:blip r:embed="rId8">
+                    <a:blip r:embed="rId12">
                       <a:extLst>
                         <a:ext uri="{28A0092B-C50C-407E-A947-70E740481C1C}">
                           <a14:useLocalDpi xmlns:a14="http://schemas.microsoft.com/office/drawing/2010/main" val="0"/>
@@ -4656,7 +4672,7 @@
                     <pic:cNvPicPr/>
                   </pic:nvPicPr>
                   <pic:blipFill>
-                    <a:blip r:embed="rId9">
+                    <a:blip r:embed="rId13">
                       <a:extLst>
                         <a:ext uri="{28A0092B-C50C-407E-A947-70E740481C1C}">
                           <a14:useLocalDpi xmlns:a14="http://schemas.microsoft.com/office/drawing/2010/main" val="0"/>
@@ -4802,7 +4818,7 @@
                     <pic:cNvPicPr/>
                   </pic:nvPicPr>
                   <pic:blipFill>
-                    <a:blip r:embed="rId10">
+                    <a:blip r:embed="rId14">
                       <a:extLst>
                         <a:ext uri="{28A0092B-C50C-407E-A947-70E740481C1C}">
                           <a14:useLocalDpi xmlns:a14="http://schemas.microsoft.com/office/drawing/2010/main" val="0"/>
@@ -4986,7 +5002,7 @@
         </w:rPr>
         <w:t xml:space="preserve"> </w:t>
       </w:r>
-      <w:hyperlink r:id="rId11" w:history="1">
+      <w:hyperlink r:id="rId15" w:history="1">
         <w:r>
           <w:rPr>
             <w:rStyle w:val="Hyperlink"/>
@@ -5112,7 +5128,7 @@
                     <pic:cNvPicPr/>
                   </pic:nvPicPr>
                   <pic:blipFill>
-                    <a:blip r:embed="rId12" cstate="print">
+                    <a:blip r:embed="rId16" cstate="print">
                       <a:extLst>
                         <a:ext uri="{28A0092B-C50C-407E-A947-70E740481C1C}">
                           <a14:useLocalDpi xmlns:a14="http://schemas.microsoft.com/office/drawing/2010/main" val="0"/>
@@ -5197,7 +5213,7 @@
                     <pic:cNvPicPr/>
                   </pic:nvPicPr>
                   <pic:blipFill>
-                    <a:blip r:embed="rId13" cstate="print">
+                    <a:blip r:embed="rId17" cstate="print">
                       <a:extLst>
                         <a:ext uri="{28A0092B-C50C-407E-A947-70E740481C1C}">
                           <a14:useLocalDpi xmlns:a14="http://schemas.microsoft.com/office/drawing/2010/main" val="0"/>
@@ -5345,7 +5361,7 @@
                     <pic:cNvPicPr/>
                   </pic:nvPicPr>
                   <pic:blipFill>
-                    <a:blip r:embed="rId14">
+                    <a:blip r:embed="rId18">
                       <a:extLst>
                         <a:ext uri="{28A0092B-C50C-407E-A947-70E740481C1C}">
                           <a14:useLocalDpi xmlns:a14="http://schemas.microsoft.com/office/drawing/2010/main" val="0"/>
@@ -5891,7 +5907,7 @@
         </w:rPr>
         <w:t>1</w:t>
       </w:r>
-      <w:hyperlink r:id="rId15" w:history="1">
+      <w:hyperlink r:id="rId19" w:history="1">
         <w:r>
           <w:rPr>
             <w:sz w:val="24"/>
@@ -5915,7 +5931,7 @@
         </w:rPr>
         <w:t>2</w:t>
       </w:r>
-      <w:hyperlink r:id="rId16" w:history="1">
+      <w:hyperlink r:id="rId20" w:history="1">
         <w:r>
           <w:rPr>
             <w:sz w:val="24"/>
@@ -6541,7 +6557,7 @@
         </w:rPr>
         <w:t xml:space="preserve"> </w:t>
       </w:r>
-      <w:hyperlink r:id="rId17" w:history="1">
+      <w:hyperlink r:id="rId21" w:history="1">
         <w:r>
           <w:rPr>
             <w:rStyle w:val="Hyperlink"/>
@@ -6575,7 +6591,7 @@
         </w:rPr>
         <w:t xml:space="preserve"> </w:t>
       </w:r>
-      <w:hyperlink r:id="rId18" w:history="1">
+      <w:hyperlink r:id="rId22" w:history="1">
         <w:r>
           <w:rPr>
             <w:rStyle w:val="Hyperlink"/>
@@ -7089,7 +7105,7 @@
         </w:rPr>
         <w:t xml:space="preserve"> </w:t>
       </w:r>
-      <w:hyperlink r:id="rId19" w:history="1">
+      <w:hyperlink r:id="rId23" w:history="1">
         <w:r>
           <w:rPr>
             <w:rStyle w:val="Hyperlink"/>
@@ -7646,7 +7662,7 @@
         </w:rPr>
         <w:t xml:space="preserve"> </w:t>
       </w:r>
-      <w:hyperlink r:id="rId20" w:history="1">
+      <w:hyperlink r:id="rId24" w:history="1">
         <w:r>
           <w:rPr>
             <w:rStyle w:val="Hyperlink"/>
@@ -8413,7 +8429,7 @@
                     <pic:cNvPicPr/>
                   </pic:nvPicPr>
                   <pic:blipFill>
-                    <a:blip r:embed="rId21">
+                    <a:blip r:embed="rId25">
                       <a:extLst>
                         <a:ext uri="{28A0092B-C50C-407E-A947-70E740481C1C}">
                           <a14:useLocalDpi xmlns:a14="http://schemas.microsoft.com/office/drawing/2010/main" val="0"/>
@@ -9241,10 +9257,8 @@
       </w:pPr>
     </w:p>
     <w:sectPr>
-      <w:headerReference w:type="default" r:id="rId22"/>
-      <w:footerReference w:type="even" r:id="rId23"/>
-      <w:footerReference w:type="default" r:id="rId24"/>
-      <w:headerReference w:type="first" r:id="rId25"/>
+      <w:footerReference w:type="default" r:id="rId26"/>
+      <w:type w:val="continuous"/>
       <w:pgSz w:w="11907" w:h="16839" w:code="9"/>
       <w:pgMar w:top="1152" w:right="1123" w:bottom="1195" w:left="1123" w:header="432" w:footer="720" w:gutter="0"/>
       <w:pgNumType w:start="0"/>
@@ -9340,22 +9354,31 @@
 
 <file path=word/footer2.xml><?xml version="1.0" encoding="utf-8"?>
 <w:ftr xmlns:wpc="http://schemas.microsoft.com/office/word/2010/wordprocessingCanvas" xmlns:cx="http://schemas.microsoft.com/office/drawing/2014/chartex" xmlns:cx1="http://schemas.microsoft.com/office/drawing/2015/9/8/chartex" xmlns:cx2="http://schemas.microsoft.com/office/drawing/2015/10/21/chartex" xmlns:cx3="http://schemas.microsoft.com/office/drawing/2016/5/9/chartex" xmlns:cx4="http://schemas.microsoft.com/office/drawing/2016/5/10/chartex" xmlns:cx5="http://schemas.microsoft.com/office/drawing/2016/5/11/chartex" xmlns:cx6="http://schemas.microsoft.com/office/drawing/2016/5/12/chartex" xmlns:cx7="http://schemas.microsoft.com/office/drawing/2016/5/13/chartex" xmlns:cx8="http://schemas.microsoft.com/office/drawing/2016/5/14/chartex" xmlns:mc="http://schemas.openxmlformats.org/markup-compatibility/2006" xmlns:aink="http://schemas.microsoft.com/office/drawing/2016/ink" xmlns:am3d="http://schemas.microsoft.com/office/drawing/2017/model3d" xmlns:o="urn:schemas-microsoft-com:office:office" xmlns:r="http://schemas.openxmlformats.org/officeDocument/2006/relationships" xmlns:m="http://schemas.openxmlformats.org/officeDocument/2006/math" xmlns:v="urn:schemas-microsoft-com:vml" xmlns:wp14="http://schemas.microsoft.com/office/word/2010/wordprocessingDrawing" xmlns:wp="http://schemas.openxmlformats.org/drawingml/2006/wordprocessingDrawing" xmlns:w10="urn:schemas-microsoft-com:office:word" xmlns:w="http://schemas.openxmlformats.org/wordprocessingml/2006/main" xmlns:w14="http://schemas.microsoft.com/office/word/2010/wordml" xmlns:w15="http://schemas.microsoft.com/office/word/2012/wordml" xmlns:w16cex="http://schemas.microsoft.com/office/word/2018/wordml/cex" xmlns:w16cid="http://schemas.microsoft.com/office/word/2016/wordml/cid" xmlns:w16="http://schemas.microsoft.com/office/word/2018/wordml" xmlns:w16se="http://schemas.microsoft.com/office/word/2015/wordml/symex" xmlns:wpg="http://schemas.microsoft.com/office/word/2010/wordprocessingGroup" xmlns:wpi="http://schemas.microsoft.com/office/word/2010/wordprocessingInk" xmlns:wne="http://schemas.microsoft.com/office/word/2006/wordml" xmlns:wps="http://schemas.microsoft.com/office/word/2010/wordprocessingShape" mc:Ignorable="w14 w15 w16se w16cid w16 w16cex wp14">
+  <w:p>
+    <w:pPr>
+      <w:pStyle w:val="Sidefod"/>
+      <w:ind w:right="360"/>
+      <w:rPr>
+        <w:vertAlign w:val="superscript"/>
+      </w:rPr>
+    </w:pPr>
+  </w:p>
+</w:ftr>
+</file>
+
+<file path=word/footer3.xml><?xml version="1.0" encoding="utf-8"?>
+<w:ftr xmlns:wpc="http://schemas.microsoft.com/office/word/2010/wordprocessingCanvas" xmlns:cx="http://schemas.microsoft.com/office/drawing/2014/chartex" xmlns:cx1="http://schemas.microsoft.com/office/drawing/2015/9/8/chartex" xmlns:cx2="http://schemas.microsoft.com/office/drawing/2015/10/21/chartex" xmlns:cx3="http://schemas.microsoft.com/office/drawing/2016/5/9/chartex" xmlns:cx4="http://schemas.microsoft.com/office/drawing/2016/5/10/chartex" xmlns:cx5="http://schemas.microsoft.com/office/drawing/2016/5/11/chartex" xmlns:cx6="http://schemas.microsoft.com/office/drawing/2016/5/12/chartex" xmlns:cx7="http://schemas.microsoft.com/office/drawing/2016/5/13/chartex" xmlns:cx8="http://schemas.microsoft.com/office/drawing/2016/5/14/chartex" xmlns:mc="http://schemas.openxmlformats.org/markup-compatibility/2006" xmlns:aink="http://schemas.microsoft.com/office/drawing/2016/ink" xmlns:am3d="http://schemas.microsoft.com/office/drawing/2017/model3d" xmlns:o="urn:schemas-microsoft-com:office:office" xmlns:r="http://schemas.openxmlformats.org/officeDocument/2006/relationships" xmlns:m="http://schemas.openxmlformats.org/officeDocument/2006/math" xmlns:v="urn:schemas-microsoft-com:vml" xmlns:wp14="http://schemas.microsoft.com/office/word/2010/wordprocessingDrawing" xmlns:wp="http://schemas.openxmlformats.org/drawingml/2006/wordprocessingDrawing" xmlns:w10="urn:schemas-microsoft-com:office:word" xmlns:w="http://schemas.openxmlformats.org/wordprocessingml/2006/main" xmlns:w14="http://schemas.microsoft.com/office/word/2010/wordml" xmlns:w15="http://schemas.microsoft.com/office/word/2012/wordml" xmlns:w16cex="http://schemas.microsoft.com/office/word/2018/wordml/cex" xmlns:w16cid="http://schemas.microsoft.com/office/word/2016/wordml/cid" xmlns:w16="http://schemas.microsoft.com/office/word/2018/wordml" xmlns:w16se="http://schemas.microsoft.com/office/word/2015/wordml/symex" xmlns:wpg="http://schemas.microsoft.com/office/word/2010/wordprocessingGroup" xmlns:wpi="http://schemas.microsoft.com/office/word/2010/wordprocessingInk" xmlns:wne="http://schemas.microsoft.com/office/word/2006/wordml" xmlns:wps="http://schemas.microsoft.com/office/word/2010/wordprocessingShape" mc:Ignorable="w14 w15 w16se w16cid w16 w16cex wp14">
   <w:sdt>
     <w:sdtPr>
       <w:rPr>
         <w:rStyle w:val="Sidetal"/>
       </w:rPr>
-      <w:id w:val="-1363750142"/>
+      <w:id w:val="-925185584"/>
       <w:docPartObj>
         <w:docPartGallery w:val="Page Numbers (Bottom of Page)"/>
         <w:docPartUnique/>
       </w:docPartObj>
     </w:sdtPr>
-    <w:sdtEndPr>
-      <w:rPr>
-        <w:rStyle w:val="Sidetal"/>
-      </w:rPr>
-    </w:sdtEndPr>
     <w:sdtContent>
       <w:p>
         <w:pPr>

</xml_diff>